<commit_message>
Finalizando relatório dos valores do sensor
</commit_message>
<xml_diff>
--- a/relatorio1204.docx
+++ b/relatorio1204.docx
@@ -11,6 +11,8 @@
           <w:b/>
           <w:bCs/>
           <w:color w:val="auto"/>
+          <w:sz w:val="28"/>
+          <w:szCs w:val="28"/>
         </w:rPr>
       </w:pPr>
       <w:r>
@@ -19,81 +21,2795 @@
           <w:b/>
           <w:bCs/>
           <w:color w:val="auto"/>
+          <w:sz w:val="28"/>
+          <w:szCs w:val="28"/>
         </w:rPr>
         <w:t>Controle de Temperatura no Transporte de Tilápias Congeladas</w:t>
       </w:r>
     </w:p>
     <w:p>
       <w:pPr>
+        <w:rPr>
+          <w:rFonts w:ascii="Arial" w:hAnsi="Arial" w:cs="Arial"/>
+        </w:rPr>
+      </w:pPr>
+    </w:p>
+    <w:p>
+      <w:pPr>
         <w:jc w:val="center"/>
-      </w:pPr>
-    </w:p>
+        <w:rPr>
+          <w:rFonts w:ascii="Arial" w:hAnsi="Arial" w:cs="Arial"/>
+          <w:b/>
+          <w:bCs/>
+          <w:sz w:val="24"/>
+          <w:szCs w:val="24"/>
+        </w:rPr>
+      </w:pPr>
+      <w:proofErr w:type="spellStart"/>
+      <w:r>
+        <w:rPr>
+          <w:rFonts w:ascii="Arial" w:hAnsi="Arial" w:cs="Arial"/>
+          <w:b/>
+          <w:bCs/>
+          <w:sz w:val="24"/>
+          <w:szCs w:val="24"/>
+        </w:rPr>
+        <w:t>HealthyFish</w:t>
+      </w:r>
+      <w:proofErr w:type="spellEnd"/>
+    </w:p>
+    <w:tbl>
+      <w:tblPr>
+        <w:tblStyle w:val="Tabelacomgrade"/>
+        <w:tblpPr w:leftFromText="141" w:rightFromText="141" w:vertAnchor="text" w:horzAnchor="margin" w:tblpXSpec="center" w:tblpY="331"/>
+        <w:tblW w:w="0" w:type="auto"/>
+        <w:tblLook w:val="04A0" w:firstRow="1" w:lastRow="0" w:firstColumn="1" w:lastColumn="0" w:noHBand="0" w:noVBand="1"/>
+      </w:tblPr>
+      <w:tblGrid>
+        <w:gridCol w:w="3401"/>
+        <w:gridCol w:w="1418"/>
+      </w:tblGrid>
+      <w:tr>
+        <w:tc>
+          <w:tcPr>
+            <w:tcW w:w="3401" w:type="dxa"/>
+          </w:tcPr>
+          <w:p>
+            <w:pPr>
+              <w:jc w:val="center"/>
+              <w:rPr>
+                <w:rFonts w:ascii="Arial" w:hAnsi="Arial" w:cs="Arial"/>
+                <w:b/>
+                <w:bCs/>
+              </w:rPr>
+            </w:pPr>
+            <w:r>
+              <w:rPr>
+                <w:rFonts w:ascii="Arial" w:hAnsi="Arial" w:cs="Arial"/>
+                <w:b/>
+                <w:bCs/>
+              </w:rPr>
+              <w:t>Nome</w:t>
+            </w:r>
+          </w:p>
+        </w:tc>
+        <w:tc>
+          <w:tcPr>
+            <w:tcW w:w="1418" w:type="dxa"/>
+          </w:tcPr>
+          <w:p>
+            <w:pPr>
+              <w:jc w:val="center"/>
+              <w:rPr>
+                <w:rFonts w:ascii="Arial" w:hAnsi="Arial" w:cs="Arial"/>
+                <w:b/>
+                <w:bCs/>
+              </w:rPr>
+            </w:pPr>
+            <w:r>
+              <w:rPr>
+                <w:rFonts w:ascii="Arial" w:hAnsi="Arial" w:cs="Arial"/>
+                <w:b/>
+                <w:bCs/>
+              </w:rPr>
+              <w:t>RA</w:t>
+            </w:r>
+          </w:p>
+        </w:tc>
+      </w:tr>
+      <w:tr>
+        <w:tc>
+          <w:tcPr>
+            <w:tcW w:w="3401" w:type="dxa"/>
+          </w:tcPr>
+          <w:p>
+            <w:pPr>
+              <w:rPr>
+                <w:rFonts w:ascii="Arial" w:hAnsi="Arial" w:cs="Arial"/>
+              </w:rPr>
+            </w:pPr>
+            <w:r>
+              <w:rPr>
+                <w:rFonts w:ascii="Arial" w:hAnsi="Arial" w:cs="Arial"/>
+              </w:rPr>
+              <w:t>Abraão Marcos Martins</w:t>
+            </w:r>
+          </w:p>
+        </w:tc>
+        <w:tc>
+          <w:tcPr>
+            <w:tcW w:w="1418" w:type="dxa"/>
+          </w:tcPr>
+          <w:p>
+            <w:pPr>
+              <w:rPr>
+                <w:rFonts w:ascii="Arial" w:hAnsi="Arial" w:cs="Arial"/>
+              </w:rPr>
+            </w:pPr>
+            <w:r>
+              <w:rPr>
+                <w:rFonts w:ascii="Arial" w:hAnsi="Arial" w:cs="Arial"/>
+              </w:rPr>
+              <w:t>01231183</w:t>
+            </w:r>
+          </w:p>
+        </w:tc>
+      </w:tr>
+      <w:tr>
+        <w:tc>
+          <w:tcPr>
+            <w:tcW w:w="3401" w:type="dxa"/>
+          </w:tcPr>
+          <w:p>
+            <w:pPr>
+              <w:rPr>
+                <w:rFonts w:ascii="Arial" w:hAnsi="Arial" w:cs="Arial"/>
+              </w:rPr>
+            </w:pPr>
+            <w:r>
+              <w:rPr>
+                <w:rFonts w:ascii="Arial" w:hAnsi="Arial" w:cs="Arial"/>
+              </w:rPr>
+              <w:t>Amanda Aires Zacarias Amaro</w:t>
+            </w:r>
+          </w:p>
+        </w:tc>
+        <w:tc>
+          <w:tcPr>
+            <w:tcW w:w="1418" w:type="dxa"/>
+          </w:tcPr>
+          <w:p>
+            <w:pPr>
+              <w:rPr>
+                <w:rFonts w:ascii="Arial" w:hAnsi="Arial" w:cs="Arial"/>
+              </w:rPr>
+            </w:pPr>
+            <w:r>
+              <w:rPr>
+                <w:rFonts w:ascii="Arial" w:hAnsi="Arial" w:cs="Arial"/>
+              </w:rPr>
+              <w:t>01231045</w:t>
+            </w:r>
+          </w:p>
+        </w:tc>
+      </w:tr>
+      <w:tr>
+        <w:tc>
+          <w:tcPr>
+            <w:tcW w:w="3401" w:type="dxa"/>
+          </w:tcPr>
+          <w:p>
+            <w:pPr>
+              <w:rPr>
+                <w:rFonts w:ascii="Arial" w:hAnsi="Arial" w:cs="Arial"/>
+              </w:rPr>
+            </w:pPr>
+            <w:r>
+              <w:rPr>
+                <w:rFonts w:ascii="Arial" w:hAnsi="Arial" w:cs="Arial"/>
+              </w:rPr>
+              <w:t>Diogo de Paiva Vidal</w:t>
+            </w:r>
+          </w:p>
+        </w:tc>
+        <w:tc>
+          <w:tcPr>
+            <w:tcW w:w="1418" w:type="dxa"/>
+          </w:tcPr>
+          <w:p>
+            <w:pPr>
+              <w:rPr>
+                <w:rFonts w:ascii="Arial" w:hAnsi="Arial" w:cs="Arial"/>
+              </w:rPr>
+            </w:pPr>
+            <w:r>
+              <w:rPr>
+                <w:rFonts w:ascii="Arial" w:hAnsi="Arial" w:cs="Arial"/>
+              </w:rPr>
+              <w:t>01231190</w:t>
+            </w:r>
+          </w:p>
+        </w:tc>
+      </w:tr>
+      <w:tr>
+        <w:tc>
+          <w:tcPr>
+            <w:tcW w:w="3401" w:type="dxa"/>
+          </w:tcPr>
+          <w:p>
+            <w:pPr>
+              <w:rPr>
+                <w:rFonts w:ascii="Arial" w:hAnsi="Arial" w:cs="Arial"/>
+              </w:rPr>
+            </w:pPr>
+            <w:r>
+              <w:rPr>
+                <w:rFonts w:ascii="Arial" w:hAnsi="Arial" w:cs="Arial"/>
+              </w:rPr>
+              <w:t>Inácio Oliveira Figueiredo</w:t>
+            </w:r>
+          </w:p>
+        </w:tc>
+        <w:tc>
+          <w:tcPr>
+            <w:tcW w:w="1418" w:type="dxa"/>
+          </w:tcPr>
+          <w:p>
+            <w:pPr>
+              <w:rPr>
+                <w:rFonts w:ascii="Arial" w:hAnsi="Arial" w:cs="Arial"/>
+              </w:rPr>
+            </w:pPr>
+            <w:r>
+              <w:rPr>
+                <w:rFonts w:ascii="Arial" w:hAnsi="Arial" w:cs="Arial"/>
+              </w:rPr>
+              <w:t>01231141</w:t>
+            </w:r>
+          </w:p>
+        </w:tc>
+      </w:tr>
+      <w:tr>
+        <w:tc>
+          <w:tcPr>
+            <w:tcW w:w="3401" w:type="dxa"/>
+          </w:tcPr>
+          <w:p>
+            <w:pPr>
+              <w:rPr>
+                <w:rFonts w:ascii="Arial" w:hAnsi="Arial" w:cs="Arial"/>
+              </w:rPr>
+            </w:pPr>
+            <w:r>
+              <w:rPr>
+                <w:rFonts w:ascii="Arial" w:hAnsi="Arial" w:cs="Arial"/>
+              </w:rPr>
+              <w:t>Luccas Bueno de Lima</w:t>
+            </w:r>
+          </w:p>
+        </w:tc>
+        <w:tc>
+          <w:tcPr>
+            <w:tcW w:w="1418" w:type="dxa"/>
+          </w:tcPr>
+          <w:p>
+            <w:pPr>
+              <w:rPr>
+                <w:rFonts w:ascii="Arial" w:hAnsi="Arial" w:cs="Arial"/>
+              </w:rPr>
+            </w:pPr>
+            <w:r>
+              <w:rPr>
+                <w:rFonts w:ascii="Arial" w:hAnsi="Arial" w:cs="Arial"/>
+              </w:rPr>
+              <w:t>01231095</w:t>
+            </w:r>
+          </w:p>
+        </w:tc>
+      </w:tr>
+      <w:tr>
+        <w:tc>
+          <w:tcPr>
+            <w:tcW w:w="3401" w:type="dxa"/>
+          </w:tcPr>
+          <w:p>
+            <w:pPr>
+              <w:rPr>
+                <w:rFonts w:ascii="Arial" w:hAnsi="Arial" w:cs="Arial"/>
+              </w:rPr>
+            </w:pPr>
+            <w:r>
+              <w:rPr>
+                <w:rFonts w:ascii="Arial" w:hAnsi="Arial" w:cs="Arial"/>
+              </w:rPr>
+              <w:t>Pedro Prado de Araújo</w:t>
+            </w:r>
+          </w:p>
+        </w:tc>
+        <w:tc>
+          <w:tcPr>
+            <w:tcW w:w="1418" w:type="dxa"/>
+          </w:tcPr>
+          <w:p>
+            <w:pPr>
+              <w:rPr>
+                <w:rFonts w:ascii="Arial" w:hAnsi="Arial" w:cs="Arial"/>
+              </w:rPr>
+            </w:pPr>
+            <w:r>
+              <w:rPr>
+                <w:rFonts w:ascii="Arial" w:hAnsi="Arial" w:cs="Arial"/>
+              </w:rPr>
+              <w:t>01231096</w:t>
+            </w:r>
+          </w:p>
+        </w:tc>
+      </w:tr>
+    </w:tbl>
     <w:p>
       <w:pPr>
         <w:jc w:val="center"/>
-      </w:pPr>
+        <w:rPr>
+          <w:rFonts w:ascii="Arial" w:hAnsi="Arial" w:cs="Arial"/>
+        </w:rPr>
+      </w:pPr>
+    </w:p>
+    <w:p>
+      <w:pPr>
+        <w:spacing w:line="360" w:lineRule="auto"/>
+        <w:rPr>
+          <w:rFonts w:ascii="Arial" w:hAnsi="Arial" w:cs="Arial"/>
+        </w:rPr>
+      </w:pPr>
+    </w:p>
+    <w:p>
+      <w:pPr>
+        <w:spacing w:line="360" w:lineRule="auto"/>
+        <w:rPr>
+          <w:rFonts w:ascii="Arial" w:hAnsi="Arial" w:cs="Arial"/>
+        </w:rPr>
+      </w:pPr>
+    </w:p>
+    <w:p>
+      <w:pPr>
+        <w:spacing w:line="360" w:lineRule="auto"/>
+        <w:rPr>
+          <w:rFonts w:ascii="Arial" w:hAnsi="Arial" w:cs="Arial"/>
+        </w:rPr>
+      </w:pPr>
+    </w:p>
+    <w:p>
+      <w:pPr>
+        <w:spacing w:line="360" w:lineRule="auto"/>
+        <w:rPr>
+          <w:rFonts w:ascii="Arial" w:hAnsi="Arial" w:cs="Arial"/>
+        </w:rPr>
+      </w:pPr>
+    </w:p>
+    <w:p>
+      <w:pPr>
+        <w:spacing w:line="360" w:lineRule="auto"/>
+        <w:ind w:firstLine="709"/>
+        <w:jc w:val="both"/>
+        <w:rPr>
+          <w:rFonts w:ascii="Arial" w:hAnsi="Arial" w:cs="Arial"/>
+        </w:rPr>
+      </w:pPr>
+      <w:r>
+        <w:rPr>
+          <w:rFonts w:ascii="Arial" w:hAnsi="Arial" w:cs="Arial"/>
+        </w:rPr>
+        <w:t xml:space="preserve">O projeto </w:t>
+      </w:r>
       <w:proofErr w:type="spellStart"/>
       <w:r>
-        <w:t>ra</w:t>
+        <w:rPr>
+          <w:rFonts w:ascii="Arial" w:hAnsi="Arial" w:cs="Arial"/>
+          <w:i/>
+          <w:iCs/>
+        </w:rPr>
+        <w:t>Healthy</w:t>
       </w:r>
       <w:proofErr w:type="spellEnd"/>
-    </w:p>
-    <w:p>
-      <w:pPr>
-        <w:jc w:val="center"/>
-      </w:pPr>
+      <w:r>
+        <w:rPr>
+          <w:rFonts w:ascii="Arial" w:hAnsi="Arial" w:cs="Arial"/>
+          <w:i/>
+          <w:iCs/>
+        </w:rPr>
+        <w:t xml:space="preserve"> </w:t>
+      </w:r>
       <w:proofErr w:type="spellStart"/>
       <w:r>
-        <w:t>xxxxxx</w:t>
+        <w:rPr>
+          <w:rFonts w:ascii="Arial" w:hAnsi="Arial" w:cs="Arial"/>
+          <w:i/>
+          <w:iCs/>
+        </w:rPr>
+        <w:t>Fish</w:t>
       </w:r>
       <w:proofErr w:type="spellEnd"/>
       <w:r>
+        <w:rPr>
+          <w:rFonts w:ascii="Arial" w:hAnsi="Arial" w:cs="Arial"/>
+        </w:rPr>
+        <w:t xml:space="preserve"> tem como objetivo monitorar a temperatura do transporte de Tilápias congeladas, </w:t>
+      </w:r>
+      <w:r>
+        <w:rPr>
+          <w:rFonts w:ascii="Arial" w:hAnsi="Arial" w:cs="Arial"/>
+        </w:rPr>
+        <w:t xml:space="preserve">sendo um dos fatores principais para evitar </w:t>
+      </w:r>
+      <w:r>
+        <w:rPr>
+          <w:rFonts w:ascii="Arial" w:hAnsi="Arial" w:cs="Arial"/>
+        </w:rPr>
+        <w:t>sua deterioração</w:t>
+      </w:r>
+      <w:r>
+        <w:rPr>
+          <w:rFonts w:ascii="Arial" w:hAnsi="Arial" w:cs="Arial"/>
+        </w:rPr>
         <w:t xml:space="preserve"> </w:t>
       </w:r>
-      <w:proofErr w:type="spellStart"/>
-      <w:r>
-        <w:t>ra</w:t>
-      </w:r>
-      <w:proofErr w:type="spellEnd"/>
-    </w:p>
-    <w:p>
-      <w:pPr>
-        <w:jc w:val="center"/>
-      </w:pPr>
-    </w:p>
-    <w:p>
-      <w:pPr>
+      <w:r>
+        <w:rPr>
+          <w:rFonts w:ascii="Arial" w:hAnsi="Arial" w:cs="Arial"/>
+        </w:rPr>
+        <w:t>rápida e contaminação,</w:t>
+      </w:r>
+      <w:r>
+        <w:rPr>
+          <w:rFonts w:ascii="Arial" w:hAnsi="Arial" w:cs="Arial"/>
+        </w:rPr>
+        <w:t xml:space="preserve"> além </w:t>
+      </w:r>
+      <w:r>
+        <w:rPr>
+          <w:rFonts w:ascii="Arial" w:hAnsi="Arial" w:cs="Arial"/>
+        </w:rPr>
+        <w:t xml:space="preserve">de trazer </w:t>
+      </w:r>
+      <w:r>
+        <w:rPr>
+          <w:rFonts w:ascii="Arial" w:hAnsi="Arial" w:cs="Arial"/>
+        </w:rPr>
+        <w:t xml:space="preserve">diversos </w:t>
+      </w:r>
+      <w:r>
+        <w:rPr>
+          <w:rFonts w:ascii="Arial" w:hAnsi="Arial" w:cs="Arial"/>
+        </w:rPr>
+        <w:t xml:space="preserve">benefícios para seus produtores </w:t>
+      </w:r>
+      <w:r>
+        <w:rPr>
+          <w:rFonts w:ascii="Arial" w:hAnsi="Arial" w:cs="Arial"/>
+        </w:rPr>
+        <w:t xml:space="preserve">na redução de </w:t>
+      </w:r>
+      <w:r>
+        <w:rPr>
+          <w:rFonts w:ascii="Arial" w:hAnsi="Arial" w:cs="Arial"/>
+        </w:rPr>
+        <w:t xml:space="preserve">perdas financeiras, </w:t>
+      </w:r>
+      <w:r>
+        <w:rPr>
+          <w:rFonts w:ascii="Arial" w:hAnsi="Arial" w:cs="Arial"/>
+        </w:rPr>
+        <w:t xml:space="preserve">fortalecimento da imagem da empresa </w:t>
+      </w:r>
+      <w:r>
+        <w:rPr>
+          <w:rFonts w:ascii="Arial" w:hAnsi="Arial" w:cs="Arial"/>
+        </w:rPr>
+        <w:t xml:space="preserve">e atendimento às normas </w:t>
+      </w:r>
+      <w:r>
+        <w:rPr>
+          <w:rFonts w:ascii="Arial" w:hAnsi="Arial" w:cs="Arial"/>
+        </w:rPr>
+        <w:t>e regulamentos do governo, evitando multas e sanções</w:t>
+      </w:r>
+      <w:r>
+        <w:rPr>
+          <w:rFonts w:ascii="Arial" w:hAnsi="Arial" w:cs="Arial"/>
+        </w:rPr>
+        <w:t xml:space="preserve">. </w:t>
+      </w:r>
+      <w:r>
+        <w:rPr>
+          <w:rFonts w:ascii="Arial" w:hAnsi="Arial" w:cs="Arial"/>
+        </w:rPr>
+        <w:t xml:space="preserve">O projeto </w:t>
+      </w:r>
+      <w:r>
+        <w:rPr>
+          <w:rFonts w:ascii="Arial" w:hAnsi="Arial" w:cs="Arial"/>
+        </w:rPr>
+        <w:t>traz também mais integridade aos peixes transportados, garantindo assim um consumo saudável quando chega</w:t>
+      </w:r>
+      <w:r>
+        <w:rPr>
+          <w:rFonts w:ascii="Arial" w:hAnsi="Arial" w:cs="Arial"/>
+        </w:rPr>
+        <w:t>r</w:t>
+      </w:r>
+      <w:r>
+        <w:rPr>
+          <w:rFonts w:ascii="Arial" w:hAnsi="Arial" w:cs="Arial"/>
+        </w:rPr>
+        <w:t xml:space="preserve"> na mesa do consumidor.</w:t>
+      </w:r>
+    </w:p>
+    <w:p>
+      <w:pPr>
+        <w:spacing w:line="360" w:lineRule="auto"/>
+        <w:ind w:firstLine="709"/>
         <w:jc w:val="both"/>
-      </w:pPr>
-      <w:r>
-        <w:t xml:space="preserve">O projeto </w:t>
-      </w:r>
-      <w:proofErr w:type="spellStart"/>
-      <w:r>
-        <w:t>Healthy</w:t>
-      </w:r>
-      <w:proofErr w:type="spellEnd"/>
-      <w:r>
+        <w:rPr>
+          <w:rFonts w:ascii="Arial" w:hAnsi="Arial" w:cs="Arial"/>
+        </w:rPr>
+      </w:pPr>
+      <w:r>
+        <w:rPr>
+          <w:rFonts w:ascii="Arial" w:hAnsi="Arial" w:cs="Arial"/>
+        </w:rPr>
+        <w:t xml:space="preserve">Com intuito de evitar contaminações da população e garantir a qualidade </w:t>
+      </w:r>
+      <w:r>
+        <w:rPr>
+          <w:rFonts w:ascii="Arial" w:hAnsi="Arial" w:cs="Arial"/>
+        </w:rPr>
+        <w:t xml:space="preserve">adequada </w:t>
+      </w:r>
+      <w:r>
+        <w:rPr>
+          <w:rFonts w:ascii="Arial" w:hAnsi="Arial" w:cs="Arial"/>
+        </w:rPr>
+        <w:t xml:space="preserve">no armazenamento e transporte de peixes, </w:t>
+      </w:r>
+      <w:r>
+        <w:rPr>
+          <w:rFonts w:ascii="Arial" w:hAnsi="Arial" w:cs="Arial"/>
+        </w:rPr>
+        <w:t>foram criadas diversas normas e pesquisas,</w:t>
+      </w:r>
+      <w:r>
+        <w:rPr>
+          <w:rFonts w:ascii="Arial" w:hAnsi="Arial" w:cs="Arial"/>
+        </w:rPr>
+        <w:t xml:space="preserve"> por exemplo,</w:t>
+      </w:r>
+      <w:r>
+        <w:rPr>
+          <w:rFonts w:ascii="Arial" w:hAnsi="Arial" w:cs="Arial"/>
+        </w:rPr>
         <w:t xml:space="preserve"> </w:t>
       </w:r>
-      <w:proofErr w:type="spellStart"/>
-      <w:r>
-        <w:t>Fish</w:t>
-      </w:r>
-      <w:proofErr w:type="spellEnd"/>
-      <w:r>
-        <w:t xml:space="preserve"> tem como objetivo monitorar a temperatura do transporte de Tilápias congeladas, e trazer uma melhor qualidade ao produto. Ela traz também mais integridade aos peixes transportados, garantindo assim um consumo saudável quando chega na mesa do consumidor. </w:t>
-      </w:r>
-    </w:p>
-    <w:p>
-      <w:pPr>
+      <w:r>
+        <w:rPr>
+          <w:rFonts w:ascii="Arial" w:hAnsi="Arial" w:cs="Arial"/>
+        </w:rPr>
+        <w:t xml:space="preserve">em 2017, </w:t>
+      </w:r>
+      <w:r>
+        <w:rPr>
+          <w:rFonts w:ascii="Arial" w:hAnsi="Arial" w:cs="Arial"/>
+        </w:rPr>
+        <w:t xml:space="preserve">o </w:t>
+      </w:r>
+      <w:proofErr w:type="gramStart"/>
+      <w:r>
+        <w:rPr>
+          <w:rFonts w:ascii="Arial" w:hAnsi="Arial" w:cs="Arial"/>
+        </w:rPr>
+        <w:t>MAPA(</w:t>
+      </w:r>
+      <w:proofErr w:type="gramEnd"/>
+      <w:r>
+        <w:rPr>
+          <w:rFonts w:ascii="Arial" w:hAnsi="Arial" w:cs="Arial"/>
+        </w:rPr>
+        <w:t>Ministério da Agricultura, Pecuária e Abastecimento)</w:t>
+      </w:r>
+      <w:r>
+        <w:rPr>
+          <w:rFonts w:ascii="Arial" w:hAnsi="Arial" w:cs="Arial"/>
+        </w:rPr>
+        <w:t xml:space="preserve"> </w:t>
+      </w:r>
+      <w:r>
+        <w:rPr>
+          <w:rFonts w:ascii="Arial" w:hAnsi="Arial" w:cs="Arial"/>
+        </w:rPr>
+        <w:t>declarou</w:t>
+      </w:r>
+      <w:r>
+        <w:rPr>
+          <w:rFonts w:ascii="Arial" w:hAnsi="Arial" w:cs="Arial"/>
+        </w:rPr>
+        <w:t xml:space="preserve"> as normativas em relação a pescados congelados, sendo estabelecido temperaturas mínimas de </w:t>
+      </w:r>
+      <w:r>
+        <w:rPr>
+          <w:rFonts w:ascii="Arial" w:hAnsi="Arial" w:cs="Arial"/>
+          <w:b/>
+          <w:bCs/>
+        </w:rPr>
+        <w:t>-</w:t>
+      </w:r>
+      <w:r>
+        <w:rPr>
+          <w:rFonts w:ascii="Arial" w:hAnsi="Arial" w:cs="Arial"/>
+          <w:b/>
+          <w:bCs/>
+        </w:rPr>
+        <w:t>18</w:t>
+      </w:r>
+      <w:r>
+        <w:rPr>
+          <w:rFonts w:ascii="Arial" w:hAnsi="Arial" w:cs="Arial"/>
+          <w:b/>
+          <w:bCs/>
+        </w:rPr>
+        <w:t>°C</w:t>
+      </w:r>
+      <w:r>
+        <w:rPr>
+          <w:rFonts w:ascii="Arial" w:hAnsi="Arial" w:cs="Arial"/>
+        </w:rPr>
+        <w:t xml:space="preserve"> e máximas</w:t>
+      </w:r>
+      <w:r>
+        <w:rPr>
+          <w:rFonts w:ascii="Arial" w:hAnsi="Arial" w:cs="Arial"/>
+        </w:rPr>
+        <w:t xml:space="preserve"> de </w:t>
+      </w:r>
+      <w:r>
+        <w:rPr>
+          <w:rFonts w:ascii="Arial" w:hAnsi="Arial" w:cs="Arial"/>
+          <w:b/>
+          <w:bCs/>
+        </w:rPr>
+        <w:t>-</w:t>
+      </w:r>
+      <w:r>
+        <w:rPr>
+          <w:rFonts w:ascii="Arial" w:hAnsi="Arial" w:cs="Arial"/>
+          <w:b/>
+          <w:bCs/>
+        </w:rPr>
+        <w:t>25</w:t>
+      </w:r>
+      <w:r>
+        <w:rPr>
+          <w:rFonts w:ascii="Arial" w:hAnsi="Arial" w:cs="Arial"/>
+          <w:b/>
+          <w:bCs/>
+        </w:rPr>
+        <w:t>°C</w:t>
+      </w:r>
+      <w:r>
+        <w:rPr>
+          <w:rFonts w:ascii="Arial" w:hAnsi="Arial" w:cs="Arial"/>
+        </w:rPr>
+        <w:t xml:space="preserve">, podendo haver </w:t>
+      </w:r>
+      <w:r>
+        <w:rPr>
+          <w:rFonts w:ascii="Arial" w:hAnsi="Arial" w:cs="Arial"/>
+        </w:rPr>
+        <w:t>processos legais contra a empresa que não cumprir</w:t>
+      </w:r>
+      <w:r>
+        <w:rPr>
+          <w:rFonts w:ascii="Arial" w:hAnsi="Arial" w:cs="Arial"/>
+        </w:rPr>
+        <w:t xml:space="preserve"> </w:t>
+      </w:r>
+      <w:r>
+        <w:rPr>
+          <w:rFonts w:ascii="Arial" w:hAnsi="Arial" w:cs="Arial"/>
+        </w:rPr>
+        <w:t>essas</w:t>
+      </w:r>
+      <w:r>
+        <w:rPr>
+          <w:rFonts w:ascii="Arial" w:hAnsi="Arial" w:cs="Arial"/>
+        </w:rPr>
+        <w:t xml:space="preserve"> normas</w:t>
+      </w:r>
+      <w:r>
+        <w:rPr>
+          <w:rFonts w:ascii="Arial" w:hAnsi="Arial" w:cs="Arial"/>
+        </w:rPr>
+        <w:t>.</w:t>
+      </w:r>
+      <w:r>
+        <w:rPr>
+          <w:rFonts w:ascii="Arial" w:hAnsi="Arial" w:cs="Arial"/>
+        </w:rPr>
+        <w:t xml:space="preserve"> </w:t>
+      </w:r>
+      <w:r>
+        <w:rPr>
+          <w:rFonts w:ascii="Arial" w:hAnsi="Arial" w:cs="Arial"/>
+        </w:rPr>
+        <w:t>Além d</w:t>
+      </w:r>
+      <w:r>
+        <w:rPr>
+          <w:rFonts w:ascii="Arial" w:hAnsi="Arial" w:cs="Arial"/>
+        </w:rPr>
+        <w:t>e pesquisas da</w:t>
+      </w:r>
+      <w:r>
+        <w:rPr>
+          <w:rFonts w:ascii="Arial" w:hAnsi="Arial" w:cs="Arial"/>
+        </w:rPr>
+        <w:t xml:space="preserve"> </w:t>
+      </w:r>
+      <w:proofErr w:type="gramStart"/>
+      <w:r>
+        <w:rPr>
+          <w:rFonts w:ascii="Arial" w:hAnsi="Arial" w:cs="Arial"/>
+        </w:rPr>
+        <w:t>Embrapa(</w:t>
+      </w:r>
+      <w:proofErr w:type="gramEnd"/>
+      <w:r>
+        <w:rPr>
+          <w:rFonts w:ascii="Arial" w:hAnsi="Arial" w:cs="Arial"/>
+        </w:rPr>
+        <w:t>Empresa Brasileira de Pesquisa Agropecuária)</w:t>
+      </w:r>
+      <w:r>
+        <w:rPr>
+          <w:rFonts w:ascii="Arial" w:hAnsi="Arial" w:cs="Arial"/>
+        </w:rPr>
+        <w:t xml:space="preserve"> que</w:t>
+      </w:r>
+      <w:r>
+        <w:rPr>
+          <w:rFonts w:ascii="Arial" w:hAnsi="Arial" w:cs="Arial"/>
+        </w:rPr>
+        <w:t xml:space="preserve"> ressaltam e</w:t>
+      </w:r>
+      <w:r>
+        <w:rPr>
+          <w:rFonts w:ascii="Arial" w:hAnsi="Arial" w:cs="Arial"/>
+        </w:rPr>
+        <w:t xml:space="preserve"> comprovam que essas sejam as temperaturas ideais para o transporte </w:t>
+      </w:r>
+      <w:r>
+        <w:rPr>
+          <w:rFonts w:ascii="Arial" w:hAnsi="Arial" w:cs="Arial"/>
+        </w:rPr>
+        <w:t>seguro</w:t>
+      </w:r>
+      <w:r>
+        <w:rPr>
+          <w:rFonts w:ascii="Arial" w:hAnsi="Arial" w:cs="Arial"/>
+        </w:rPr>
+        <w:t xml:space="preserve"> das tilápias</w:t>
+      </w:r>
+      <w:r>
+        <w:rPr>
+          <w:rFonts w:ascii="Arial" w:hAnsi="Arial" w:cs="Arial"/>
+        </w:rPr>
+        <w:t xml:space="preserve"> congeladas</w:t>
+      </w:r>
+      <w:r>
+        <w:rPr>
+          <w:rFonts w:ascii="Arial" w:hAnsi="Arial" w:cs="Arial"/>
+        </w:rPr>
+        <w:t>.</w:t>
+      </w:r>
+    </w:p>
+    <w:p>
+      <w:pPr>
+        <w:spacing w:line="360" w:lineRule="auto"/>
+        <w:ind w:firstLine="709"/>
         <w:jc w:val="both"/>
-      </w:pPr>
-    </w:p>
-    <w:p>
-      <w:pPr>
+        <w:rPr>
+          <w:rFonts w:ascii="Arial" w:hAnsi="Arial" w:cs="Arial"/>
+        </w:rPr>
+      </w:pPr>
+      <w:r>
+        <w:rPr>
+          <w:rFonts w:ascii="Arial" w:hAnsi="Arial" w:cs="Arial"/>
+        </w:rPr>
+        <w:t xml:space="preserve">A temperatura </w:t>
+      </w:r>
+      <w:r>
+        <w:rPr>
+          <w:rFonts w:ascii="Arial" w:hAnsi="Arial" w:cs="Arial"/>
+        </w:rPr>
+        <w:t xml:space="preserve">dos peixes congelados </w:t>
+      </w:r>
+      <w:r>
+        <w:rPr>
+          <w:rFonts w:ascii="Arial" w:hAnsi="Arial" w:cs="Arial"/>
+        </w:rPr>
+        <w:t>é um fato</w:t>
+      </w:r>
+      <w:r>
+        <w:rPr>
+          <w:rFonts w:ascii="Arial" w:hAnsi="Arial" w:cs="Arial"/>
+        </w:rPr>
+        <w:t>r</w:t>
+      </w:r>
+      <w:r>
+        <w:rPr>
+          <w:rFonts w:ascii="Arial" w:hAnsi="Arial" w:cs="Arial"/>
+        </w:rPr>
+        <w:t xml:space="preserve"> de extrema importância para </w:t>
+      </w:r>
+      <w:r>
+        <w:rPr>
+          <w:rFonts w:ascii="Arial" w:hAnsi="Arial" w:cs="Arial"/>
+        </w:rPr>
+        <w:t xml:space="preserve">as </w:t>
+      </w:r>
+      <w:r>
+        <w:rPr>
+          <w:rFonts w:ascii="Arial" w:hAnsi="Arial" w:cs="Arial"/>
+        </w:rPr>
+        <w:t>empresas</w:t>
+      </w:r>
+      <w:r>
+        <w:rPr>
+          <w:rFonts w:ascii="Arial" w:hAnsi="Arial" w:cs="Arial"/>
+        </w:rPr>
+        <w:t xml:space="preserve"> do ramo</w:t>
+      </w:r>
+      <w:r>
+        <w:rPr>
+          <w:rFonts w:ascii="Arial" w:hAnsi="Arial" w:cs="Arial"/>
+        </w:rPr>
+        <w:t xml:space="preserve"> da aquicultura e agropecuária</w:t>
+      </w:r>
+      <w:r>
+        <w:rPr>
+          <w:rFonts w:ascii="Arial" w:hAnsi="Arial" w:cs="Arial"/>
+        </w:rPr>
+        <w:t>,</w:t>
+      </w:r>
+      <w:r>
+        <w:rPr>
+          <w:rFonts w:ascii="Arial" w:hAnsi="Arial" w:cs="Arial"/>
+        </w:rPr>
+        <w:t xml:space="preserve"> havendo prioridade nas estratégias </w:t>
+      </w:r>
+      <w:r>
+        <w:rPr>
+          <w:rFonts w:ascii="Arial" w:hAnsi="Arial" w:cs="Arial"/>
+        </w:rPr>
+        <w:t>e regras adotadas por elas</w:t>
+      </w:r>
+      <w:r>
+        <w:rPr>
+          <w:rFonts w:ascii="Arial" w:hAnsi="Arial" w:cs="Arial"/>
+        </w:rPr>
+        <w:t xml:space="preserve">, uma das estratégias mais comum </w:t>
+      </w:r>
+      <w:r>
+        <w:rPr>
+          <w:rFonts w:ascii="Arial" w:hAnsi="Arial" w:cs="Arial"/>
+        </w:rPr>
+        <w:t xml:space="preserve">são </w:t>
+      </w:r>
+      <w:r>
+        <w:rPr>
+          <w:rFonts w:ascii="Arial" w:hAnsi="Arial" w:cs="Arial"/>
+        </w:rPr>
+        <w:t xml:space="preserve">os </w:t>
+      </w:r>
+      <w:r>
+        <w:rPr>
+          <w:rFonts w:ascii="Arial" w:hAnsi="Arial" w:cs="Arial"/>
+        </w:rPr>
+        <w:t>processos de congelamentos rápido</w:t>
+      </w:r>
+      <w:r>
+        <w:rPr>
+          <w:rFonts w:ascii="Arial" w:hAnsi="Arial" w:cs="Arial"/>
+        </w:rPr>
+        <w:t xml:space="preserve"> logo após a manipulação do frigorífico.</w:t>
+      </w:r>
+    </w:p>
+    <w:p>
+      <w:pPr>
+        <w:spacing w:line="360" w:lineRule="auto"/>
+        <w:ind w:firstLine="709"/>
         <w:jc w:val="both"/>
-      </w:pPr>
+        <w:rPr>
+          <w:rFonts w:ascii="Arial" w:hAnsi="Arial" w:cs="Arial"/>
+        </w:rPr>
+      </w:pPr>
+      <w:r>
+        <w:rPr>
+          <w:rFonts w:ascii="Arial" w:hAnsi="Arial" w:cs="Arial"/>
+        </w:rPr>
+        <w:t>Assim sendo, foi estabelecido ao nosso projeto a</w:t>
+      </w:r>
+      <w:r>
+        <w:rPr>
+          <w:rFonts w:ascii="Arial" w:hAnsi="Arial" w:cs="Arial"/>
+        </w:rPr>
+        <w:t xml:space="preserve"> </w:t>
+      </w:r>
+      <w:r>
+        <w:rPr>
+          <w:rFonts w:ascii="Arial" w:hAnsi="Arial" w:cs="Arial"/>
+        </w:rPr>
+        <w:t xml:space="preserve">faixa de </w:t>
+      </w:r>
+      <w:r>
+        <w:rPr>
+          <w:rFonts w:ascii="Arial" w:hAnsi="Arial" w:cs="Arial"/>
+        </w:rPr>
+        <w:t xml:space="preserve">temperatura ideal </w:t>
+      </w:r>
+      <w:r>
+        <w:rPr>
+          <w:rFonts w:ascii="Arial" w:hAnsi="Arial" w:cs="Arial"/>
+        </w:rPr>
+        <w:t>(</w:t>
+      </w:r>
+      <w:r>
+        <w:rPr>
+          <w:rFonts w:ascii="Arial" w:hAnsi="Arial" w:cs="Arial"/>
+        </w:rPr>
+        <w:t>-18°C</w:t>
+      </w:r>
+      <w:r>
+        <w:rPr>
+          <w:rFonts w:ascii="Arial" w:hAnsi="Arial" w:cs="Arial"/>
+        </w:rPr>
+        <w:t xml:space="preserve"> a -2</w:t>
+      </w:r>
+      <w:r>
+        <w:rPr>
+          <w:rFonts w:ascii="Arial" w:hAnsi="Arial" w:cs="Arial"/>
+        </w:rPr>
+        <w:t>5</w:t>
+      </w:r>
+      <w:r>
+        <w:rPr>
+          <w:rFonts w:ascii="Arial" w:hAnsi="Arial" w:cs="Arial"/>
+        </w:rPr>
+        <w:t>°C</w:t>
+      </w:r>
+      <w:r>
+        <w:rPr>
+          <w:rFonts w:ascii="Arial" w:hAnsi="Arial" w:cs="Arial"/>
+        </w:rPr>
+        <w:t xml:space="preserve">) na cor verde, indicando que a temperatura está correta, </w:t>
+      </w:r>
+      <w:r>
+        <w:rPr>
+          <w:rFonts w:ascii="Arial" w:hAnsi="Arial" w:cs="Arial"/>
+        </w:rPr>
+        <w:t>a</w:t>
+      </w:r>
+      <w:r>
+        <w:rPr>
+          <w:rFonts w:ascii="Arial" w:hAnsi="Arial" w:cs="Arial"/>
+        </w:rPr>
+        <w:t>s</w:t>
+      </w:r>
+      <w:r>
+        <w:rPr>
+          <w:rFonts w:ascii="Arial" w:hAnsi="Arial" w:cs="Arial"/>
+        </w:rPr>
+        <w:t xml:space="preserve"> temperatura</w:t>
+      </w:r>
+      <w:r>
+        <w:rPr>
+          <w:rFonts w:ascii="Arial" w:hAnsi="Arial" w:cs="Arial"/>
+        </w:rPr>
+        <w:t>s</w:t>
+      </w:r>
+      <w:r>
+        <w:rPr>
+          <w:rFonts w:ascii="Arial" w:hAnsi="Arial" w:cs="Arial"/>
+        </w:rPr>
+        <w:t xml:space="preserve"> </w:t>
+      </w:r>
+      <w:r>
+        <w:rPr>
+          <w:rFonts w:ascii="Arial" w:hAnsi="Arial" w:cs="Arial"/>
+        </w:rPr>
+        <w:t>abaixo ou acima do esperado e</w:t>
+      </w:r>
+      <w:r>
+        <w:rPr>
+          <w:rFonts w:ascii="Arial" w:hAnsi="Arial" w:cs="Arial"/>
+        </w:rPr>
+        <w:t xml:space="preserve"> que necessita de alerta (</w:t>
+      </w:r>
+      <w:r>
+        <w:rPr>
+          <w:rFonts w:ascii="Arial" w:hAnsi="Arial" w:cs="Arial"/>
+        </w:rPr>
+        <w:t>-17°C e -2</w:t>
+      </w:r>
+      <w:r>
+        <w:rPr>
+          <w:rFonts w:ascii="Arial" w:hAnsi="Arial" w:cs="Arial"/>
+        </w:rPr>
+        <w:t>6</w:t>
+      </w:r>
+      <w:r>
+        <w:rPr>
+          <w:rFonts w:ascii="Arial" w:hAnsi="Arial" w:cs="Arial"/>
+        </w:rPr>
+        <w:t>°C)</w:t>
+      </w:r>
+      <w:r>
+        <w:rPr>
+          <w:rFonts w:ascii="Arial" w:hAnsi="Arial" w:cs="Arial"/>
+        </w:rPr>
+        <w:t xml:space="preserve">, na cor amarelo, as temperaturas </w:t>
+      </w:r>
+      <w:r>
+        <w:rPr>
+          <w:rFonts w:ascii="Arial" w:hAnsi="Arial" w:cs="Arial"/>
+        </w:rPr>
+        <w:t xml:space="preserve">de maior </w:t>
+      </w:r>
+      <w:r>
+        <w:rPr>
+          <w:rFonts w:ascii="Arial" w:hAnsi="Arial" w:cs="Arial"/>
+        </w:rPr>
+        <w:t>preocupação (-16°C e -27°C)</w:t>
+      </w:r>
+      <w:r>
+        <w:rPr>
+          <w:rFonts w:ascii="Arial" w:hAnsi="Arial" w:cs="Arial"/>
+        </w:rPr>
+        <w:t xml:space="preserve"> na cor laranja e as temperaturas críticas </w:t>
+      </w:r>
+      <w:r>
+        <w:rPr>
+          <w:rFonts w:ascii="Arial" w:hAnsi="Arial" w:cs="Arial"/>
+        </w:rPr>
+        <w:t>(</w:t>
+      </w:r>
+      <w:r>
+        <w:rPr>
+          <w:rFonts w:ascii="Arial" w:hAnsi="Arial" w:cs="Arial"/>
+        </w:rPr>
+        <w:t>maior que -15°c e menor que -28°C) na cor vermelha.</w:t>
+      </w:r>
+    </w:p>
+    <w:p>
+      <w:pPr>
+        <w:spacing w:line="360" w:lineRule="auto"/>
+        <w:ind w:firstLine="709"/>
+        <w:jc w:val="both"/>
+        <w:rPr>
+          <w:rFonts w:ascii="Arial" w:hAnsi="Arial" w:cs="Arial"/>
+        </w:rPr>
+      </w:pPr>
+      <w:r>
+        <w:rPr>
+          <w:rFonts w:ascii="Arial" w:hAnsi="Arial" w:cs="Arial"/>
+        </w:rPr>
+        <w:lastRenderedPageBreak/>
+        <w:t>Assim como se pode observar abaixo:</w:t>
+      </w:r>
+    </w:p>
+    <w:tbl>
+      <w:tblPr>
+        <w:tblW w:w="8349" w:type="dxa"/>
+        <w:tblCellMar>
+          <w:left w:w="70" w:type="dxa"/>
+          <w:right w:w="70" w:type="dxa"/>
+        </w:tblCellMar>
+        <w:tblLook w:val="04A0" w:firstRow="1" w:lastRow="0" w:firstColumn="1" w:lastColumn="0" w:noHBand="0" w:noVBand="1"/>
+      </w:tblPr>
+      <w:tblGrid>
+        <w:gridCol w:w="776"/>
+        <w:gridCol w:w="1431"/>
+        <w:gridCol w:w="1037"/>
+        <w:gridCol w:w="862"/>
+        <w:gridCol w:w="992"/>
+        <w:gridCol w:w="1009"/>
+        <w:gridCol w:w="1388"/>
+        <w:gridCol w:w="854"/>
+      </w:tblGrid>
+      <w:tr>
+        <w:trPr>
+          <w:trHeight w:val="300"/>
+        </w:trPr>
+        <w:tc>
+          <w:tcPr>
+            <w:tcW w:w="8349" w:type="dxa"/>
+            <w:gridSpan w:val="8"/>
+            <w:tcBorders>
+              <w:top w:val="single" w:sz="4" w:space="0" w:color="auto"/>
+              <w:left w:val="single" w:sz="4" w:space="0" w:color="auto"/>
+              <w:bottom w:val="single" w:sz="4" w:space="0" w:color="auto"/>
+              <w:right w:val="single" w:sz="4" w:space="0" w:color="auto"/>
+            </w:tcBorders>
+            <w:shd w:val="clear" w:color="000000" w:fill="EDEDED"/>
+            <w:noWrap/>
+            <w:vAlign w:val="bottom"/>
+            <w:hideMark/>
+          </w:tcPr>
+          <w:p>
+            <w:pPr>
+              <w:spacing w:after="0" w:line="240" w:lineRule="auto"/>
+              <w:jc w:val="center"/>
+              <w:rPr>
+                <w:rFonts w:ascii="Arial" w:eastAsia="Times New Roman" w:hAnsi="Arial" w:cs="Arial"/>
+                <w:color w:val="262626"/>
+                <w:kern w:val="0"/>
+                <w:lang w:eastAsia="pt-BR"/>
+                <w14:ligatures w14:val="none"/>
+              </w:rPr>
+            </w:pPr>
+            <w:r>
+              <w:rPr>
+                <w:rFonts w:ascii="Arial" w:eastAsia="Times New Roman" w:hAnsi="Arial" w:cs="Arial"/>
+                <w:color w:val="262626"/>
+                <w:kern w:val="0"/>
+                <w:lang w:eastAsia="pt-BR"/>
+                <w14:ligatures w14:val="none"/>
+              </w:rPr>
+              <w:t>Temperatura</w:t>
+            </w:r>
+          </w:p>
+        </w:tc>
+      </w:tr>
+      <w:tr>
+        <w:trPr>
+          <w:trHeight w:val="300"/>
+        </w:trPr>
+        <w:tc>
+          <w:tcPr>
+            <w:tcW w:w="776" w:type="dxa"/>
+            <w:tcBorders>
+              <w:top w:val="nil"/>
+              <w:left w:val="single" w:sz="4" w:space="0" w:color="auto"/>
+              <w:bottom w:val="single" w:sz="4" w:space="0" w:color="auto"/>
+              <w:right w:val="single" w:sz="4" w:space="0" w:color="auto"/>
+            </w:tcBorders>
+            <w:shd w:val="clear" w:color="000000" w:fill="EDEDED"/>
+            <w:noWrap/>
+            <w:vAlign w:val="bottom"/>
+            <w:hideMark/>
+          </w:tcPr>
+          <w:p>
+            <w:pPr>
+              <w:spacing w:after="0" w:line="240" w:lineRule="auto"/>
+              <w:jc w:val="center"/>
+              <w:rPr>
+                <w:rFonts w:ascii="Arial" w:eastAsia="Times New Roman" w:hAnsi="Arial" w:cs="Arial"/>
+                <w:color w:val="262626"/>
+                <w:kern w:val="0"/>
+                <w:lang w:eastAsia="pt-BR"/>
+                <w14:ligatures w14:val="none"/>
+              </w:rPr>
+            </w:pPr>
+            <w:r>
+              <w:rPr>
+                <w:rFonts w:ascii="Arial" w:eastAsia="Times New Roman" w:hAnsi="Arial" w:cs="Arial"/>
+                <w:color w:val="262626"/>
+                <w:kern w:val="0"/>
+                <w:lang w:eastAsia="pt-BR"/>
+                <w14:ligatures w14:val="none"/>
+              </w:rPr>
+              <w:t>Crítica</w:t>
+            </w:r>
+          </w:p>
+        </w:tc>
+        <w:tc>
+          <w:tcPr>
+            <w:tcW w:w="1431" w:type="dxa"/>
+            <w:tcBorders>
+              <w:top w:val="nil"/>
+              <w:left w:val="nil"/>
+              <w:bottom w:val="single" w:sz="4" w:space="0" w:color="auto"/>
+              <w:right w:val="single" w:sz="4" w:space="0" w:color="auto"/>
+            </w:tcBorders>
+            <w:shd w:val="clear" w:color="000000" w:fill="EDEDED"/>
+            <w:noWrap/>
+            <w:vAlign w:val="bottom"/>
+            <w:hideMark/>
+          </w:tcPr>
+          <w:p>
+            <w:pPr>
+              <w:spacing w:after="0" w:line="240" w:lineRule="auto"/>
+              <w:jc w:val="center"/>
+              <w:rPr>
+                <w:rFonts w:ascii="Arial" w:eastAsia="Times New Roman" w:hAnsi="Arial" w:cs="Arial"/>
+                <w:color w:val="262626"/>
+                <w:kern w:val="0"/>
+                <w:lang w:eastAsia="pt-BR"/>
+                <w14:ligatures w14:val="none"/>
+              </w:rPr>
+            </w:pPr>
+            <w:r>
+              <w:rPr>
+                <w:rFonts w:ascii="Arial" w:eastAsia="Times New Roman" w:hAnsi="Arial" w:cs="Arial"/>
+                <w:color w:val="262626"/>
+                <w:kern w:val="0"/>
+                <w:lang w:eastAsia="pt-BR"/>
+                <w14:ligatures w14:val="none"/>
+              </w:rPr>
+              <w:t>Preocupante</w:t>
+            </w:r>
+          </w:p>
+        </w:tc>
+        <w:tc>
+          <w:tcPr>
+            <w:tcW w:w="1037" w:type="dxa"/>
+            <w:tcBorders>
+              <w:top w:val="nil"/>
+              <w:left w:val="nil"/>
+              <w:bottom w:val="single" w:sz="4" w:space="0" w:color="auto"/>
+              <w:right w:val="single" w:sz="4" w:space="0" w:color="auto"/>
+            </w:tcBorders>
+            <w:shd w:val="clear" w:color="000000" w:fill="EDEDED"/>
+            <w:noWrap/>
+            <w:vAlign w:val="bottom"/>
+            <w:hideMark/>
+          </w:tcPr>
+          <w:p>
+            <w:pPr>
+              <w:spacing w:after="0" w:line="240" w:lineRule="auto"/>
+              <w:jc w:val="center"/>
+              <w:rPr>
+                <w:rFonts w:ascii="Arial" w:eastAsia="Times New Roman" w:hAnsi="Arial" w:cs="Arial"/>
+                <w:color w:val="262626"/>
+                <w:kern w:val="0"/>
+                <w:lang w:eastAsia="pt-BR"/>
+                <w14:ligatures w14:val="none"/>
+              </w:rPr>
+            </w:pPr>
+            <w:r>
+              <w:rPr>
+                <w:rFonts w:ascii="Arial" w:eastAsia="Times New Roman" w:hAnsi="Arial" w:cs="Arial"/>
+                <w:color w:val="262626"/>
+                <w:kern w:val="0"/>
+                <w:lang w:eastAsia="pt-BR"/>
+                <w14:ligatures w14:val="none"/>
+              </w:rPr>
+              <w:t>Incorreta</w:t>
+            </w:r>
+          </w:p>
+        </w:tc>
+        <w:tc>
+          <w:tcPr>
+            <w:tcW w:w="1854" w:type="dxa"/>
+            <w:gridSpan w:val="2"/>
+            <w:tcBorders>
+              <w:top w:val="single" w:sz="4" w:space="0" w:color="auto"/>
+              <w:left w:val="nil"/>
+              <w:bottom w:val="single" w:sz="4" w:space="0" w:color="auto"/>
+              <w:right w:val="single" w:sz="4" w:space="0" w:color="auto"/>
+            </w:tcBorders>
+            <w:shd w:val="clear" w:color="000000" w:fill="EDEDED"/>
+            <w:noWrap/>
+            <w:vAlign w:val="bottom"/>
+            <w:hideMark/>
+          </w:tcPr>
+          <w:p>
+            <w:pPr>
+              <w:spacing w:after="0" w:line="240" w:lineRule="auto"/>
+              <w:jc w:val="center"/>
+              <w:rPr>
+                <w:rFonts w:ascii="Arial" w:eastAsia="Times New Roman" w:hAnsi="Arial" w:cs="Arial"/>
+                <w:color w:val="262626"/>
+                <w:kern w:val="0"/>
+                <w:lang w:eastAsia="pt-BR"/>
+                <w14:ligatures w14:val="none"/>
+              </w:rPr>
+            </w:pPr>
+            <w:r>
+              <w:rPr>
+                <w:rFonts w:ascii="Arial" w:eastAsia="Times New Roman" w:hAnsi="Arial" w:cs="Arial"/>
+                <w:color w:val="262626"/>
+                <w:kern w:val="0"/>
+                <w:lang w:eastAsia="pt-BR"/>
+                <w14:ligatures w14:val="none"/>
+              </w:rPr>
+              <w:t>Ideal</w:t>
+            </w:r>
+          </w:p>
+        </w:tc>
+        <w:tc>
+          <w:tcPr>
+            <w:tcW w:w="1009" w:type="dxa"/>
+            <w:tcBorders>
+              <w:top w:val="nil"/>
+              <w:left w:val="nil"/>
+              <w:bottom w:val="single" w:sz="4" w:space="0" w:color="auto"/>
+              <w:right w:val="single" w:sz="4" w:space="0" w:color="auto"/>
+            </w:tcBorders>
+            <w:shd w:val="clear" w:color="000000" w:fill="EDEDED"/>
+            <w:noWrap/>
+            <w:vAlign w:val="bottom"/>
+            <w:hideMark/>
+          </w:tcPr>
+          <w:p>
+            <w:pPr>
+              <w:spacing w:after="0" w:line="240" w:lineRule="auto"/>
+              <w:jc w:val="center"/>
+              <w:rPr>
+                <w:rFonts w:ascii="Arial" w:eastAsia="Times New Roman" w:hAnsi="Arial" w:cs="Arial"/>
+                <w:color w:val="262626"/>
+                <w:kern w:val="0"/>
+                <w:lang w:eastAsia="pt-BR"/>
+                <w14:ligatures w14:val="none"/>
+              </w:rPr>
+            </w:pPr>
+            <w:r>
+              <w:rPr>
+                <w:rFonts w:ascii="Arial" w:eastAsia="Times New Roman" w:hAnsi="Arial" w:cs="Arial"/>
+                <w:color w:val="262626"/>
+                <w:kern w:val="0"/>
+                <w:lang w:eastAsia="pt-BR"/>
+                <w14:ligatures w14:val="none"/>
+              </w:rPr>
+              <w:t>Incorreta</w:t>
+            </w:r>
+          </w:p>
+        </w:tc>
+        <w:tc>
+          <w:tcPr>
+            <w:tcW w:w="1388" w:type="dxa"/>
+            <w:tcBorders>
+              <w:top w:val="nil"/>
+              <w:left w:val="nil"/>
+              <w:bottom w:val="single" w:sz="4" w:space="0" w:color="auto"/>
+              <w:right w:val="single" w:sz="4" w:space="0" w:color="auto"/>
+            </w:tcBorders>
+            <w:shd w:val="clear" w:color="000000" w:fill="EDEDED"/>
+            <w:noWrap/>
+            <w:vAlign w:val="bottom"/>
+            <w:hideMark/>
+          </w:tcPr>
+          <w:p>
+            <w:pPr>
+              <w:spacing w:after="0" w:line="240" w:lineRule="auto"/>
+              <w:jc w:val="center"/>
+              <w:rPr>
+                <w:rFonts w:ascii="Arial" w:eastAsia="Times New Roman" w:hAnsi="Arial" w:cs="Arial"/>
+                <w:color w:val="262626"/>
+                <w:kern w:val="0"/>
+                <w:lang w:eastAsia="pt-BR"/>
+                <w14:ligatures w14:val="none"/>
+              </w:rPr>
+            </w:pPr>
+            <w:r>
+              <w:rPr>
+                <w:rFonts w:ascii="Arial" w:eastAsia="Times New Roman" w:hAnsi="Arial" w:cs="Arial"/>
+                <w:color w:val="262626"/>
+                <w:kern w:val="0"/>
+                <w:lang w:eastAsia="pt-BR"/>
+                <w14:ligatures w14:val="none"/>
+              </w:rPr>
+              <w:t>Preocupante</w:t>
+            </w:r>
+          </w:p>
+        </w:tc>
+        <w:tc>
+          <w:tcPr>
+            <w:tcW w:w="854" w:type="dxa"/>
+            <w:tcBorders>
+              <w:top w:val="nil"/>
+              <w:left w:val="nil"/>
+              <w:bottom w:val="single" w:sz="4" w:space="0" w:color="auto"/>
+              <w:right w:val="single" w:sz="4" w:space="0" w:color="auto"/>
+            </w:tcBorders>
+            <w:shd w:val="clear" w:color="000000" w:fill="EDEDED"/>
+            <w:noWrap/>
+            <w:vAlign w:val="bottom"/>
+            <w:hideMark/>
+          </w:tcPr>
+          <w:p>
+            <w:pPr>
+              <w:spacing w:after="0" w:line="240" w:lineRule="auto"/>
+              <w:jc w:val="center"/>
+              <w:rPr>
+                <w:rFonts w:ascii="Arial" w:eastAsia="Times New Roman" w:hAnsi="Arial" w:cs="Arial"/>
+                <w:color w:val="262626"/>
+                <w:kern w:val="0"/>
+                <w:lang w:eastAsia="pt-BR"/>
+                <w14:ligatures w14:val="none"/>
+              </w:rPr>
+            </w:pPr>
+            <w:r>
+              <w:rPr>
+                <w:rFonts w:ascii="Arial" w:eastAsia="Times New Roman" w:hAnsi="Arial" w:cs="Arial"/>
+                <w:color w:val="262626"/>
+                <w:kern w:val="0"/>
+                <w:lang w:eastAsia="pt-BR"/>
+                <w14:ligatures w14:val="none"/>
+              </w:rPr>
+              <w:t>Crítica</w:t>
+            </w:r>
+          </w:p>
+        </w:tc>
+      </w:tr>
+      <w:tr>
+        <w:trPr>
+          <w:trHeight w:val="300"/>
+        </w:trPr>
+        <w:tc>
+          <w:tcPr>
+            <w:tcW w:w="776" w:type="dxa"/>
+            <w:tcBorders>
+              <w:top w:val="nil"/>
+              <w:left w:val="single" w:sz="4" w:space="0" w:color="auto"/>
+              <w:bottom w:val="single" w:sz="4" w:space="0" w:color="auto"/>
+              <w:right w:val="single" w:sz="4" w:space="0" w:color="auto"/>
+            </w:tcBorders>
+            <w:shd w:val="clear" w:color="000000" w:fill="FF0000"/>
+            <w:noWrap/>
+            <w:vAlign w:val="bottom"/>
+            <w:hideMark/>
+          </w:tcPr>
+          <w:p>
+            <w:pPr>
+              <w:spacing w:after="0" w:line="240" w:lineRule="auto"/>
+              <w:rPr>
+                <w:rFonts w:ascii="Arial" w:eastAsia="Times New Roman" w:hAnsi="Arial" w:cs="Arial"/>
+                <w:color w:val="000000"/>
+                <w:kern w:val="0"/>
+                <w:lang w:eastAsia="pt-BR"/>
+                <w14:ligatures w14:val="none"/>
+              </w:rPr>
+            </w:pPr>
+            <w:r>
+              <w:rPr>
+                <w:rFonts w:ascii="Arial" w:eastAsia="Times New Roman" w:hAnsi="Arial" w:cs="Arial"/>
+                <w:color w:val="000000"/>
+                <w:kern w:val="0"/>
+                <w:lang w:eastAsia="pt-BR"/>
+                <w14:ligatures w14:val="none"/>
+              </w:rPr>
+              <w:t>15°C</w:t>
+            </w:r>
+          </w:p>
+        </w:tc>
+        <w:tc>
+          <w:tcPr>
+            <w:tcW w:w="1431" w:type="dxa"/>
+            <w:tcBorders>
+              <w:top w:val="nil"/>
+              <w:left w:val="nil"/>
+              <w:bottom w:val="single" w:sz="4" w:space="0" w:color="auto"/>
+              <w:right w:val="single" w:sz="4" w:space="0" w:color="auto"/>
+            </w:tcBorders>
+            <w:shd w:val="clear" w:color="000000" w:fill="FFC000"/>
+            <w:noWrap/>
+            <w:vAlign w:val="bottom"/>
+            <w:hideMark/>
+          </w:tcPr>
+          <w:p>
+            <w:pPr>
+              <w:spacing w:after="0" w:line="240" w:lineRule="auto"/>
+              <w:rPr>
+                <w:rFonts w:ascii="Arial" w:eastAsia="Times New Roman" w:hAnsi="Arial" w:cs="Arial"/>
+                <w:color w:val="000000"/>
+                <w:kern w:val="0"/>
+                <w:lang w:eastAsia="pt-BR"/>
+                <w14:ligatures w14:val="none"/>
+              </w:rPr>
+            </w:pPr>
+            <w:r>
+              <w:rPr>
+                <w:rFonts w:ascii="Arial" w:eastAsia="Times New Roman" w:hAnsi="Arial" w:cs="Arial"/>
+                <w:color w:val="000000"/>
+                <w:kern w:val="0"/>
+                <w:lang w:eastAsia="pt-BR"/>
+                <w14:ligatures w14:val="none"/>
+              </w:rPr>
+              <w:t>-16 °C</w:t>
+            </w:r>
+          </w:p>
+        </w:tc>
+        <w:tc>
+          <w:tcPr>
+            <w:tcW w:w="1037" w:type="dxa"/>
+            <w:tcBorders>
+              <w:top w:val="nil"/>
+              <w:left w:val="nil"/>
+              <w:bottom w:val="single" w:sz="4" w:space="0" w:color="auto"/>
+              <w:right w:val="single" w:sz="4" w:space="0" w:color="auto"/>
+            </w:tcBorders>
+            <w:shd w:val="clear" w:color="000000" w:fill="FFFF00"/>
+            <w:noWrap/>
+            <w:vAlign w:val="bottom"/>
+            <w:hideMark/>
+          </w:tcPr>
+          <w:p>
+            <w:pPr>
+              <w:spacing w:after="0" w:line="240" w:lineRule="auto"/>
+              <w:rPr>
+                <w:rFonts w:ascii="Arial" w:eastAsia="Times New Roman" w:hAnsi="Arial" w:cs="Arial"/>
+                <w:color w:val="000000"/>
+                <w:kern w:val="0"/>
+                <w:lang w:eastAsia="pt-BR"/>
+                <w14:ligatures w14:val="none"/>
+              </w:rPr>
+            </w:pPr>
+            <w:r>
+              <w:rPr>
+                <w:rFonts w:ascii="Arial" w:eastAsia="Times New Roman" w:hAnsi="Arial" w:cs="Arial"/>
+                <w:color w:val="000000"/>
+                <w:kern w:val="0"/>
+                <w:lang w:eastAsia="pt-BR"/>
+                <w14:ligatures w14:val="none"/>
+              </w:rPr>
+              <w:t>-15 °C</w:t>
+            </w:r>
+          </w:p>
+        </w:tc>
+        <w:tc>
+          <w:tcPr>
+            <w:tcW w:w="862" w:type="dxa"/>
+            <w:tcBorders>
+              <w:top w:val="nil"/>
+              <w:left w:val="nil"/>
+              <w:bottom w:val="single" w:sz="4" w:space="0" w:color="auto"/>
+              <w:right w:val="single" w:sz="4" w:space="0" w:color="auto"/>
+            </w:tcBorders>
+            <w:shd w:val="clear" w:color="000000" w:fill="92D050"/>
+            <w:noWrap/>
+            <w:vAlign w:val="bottom"/>
+            <w:hideMark/>
+          </w:tcPr>
+          <w:p>
+            <w:pPr>
+              <w:spacing w:after="0" w:line="240" w:lineRule="auto"/>
+              <w:rPr>
+                <w:rFonts w:ascii="Arial" w:eastAsia="Times New Roman" w:hAnsi="Arial" w:cs="Arial"/>
+                <w:color w:val="000000"/>
+                <w:kern w:val="0"/>
+                <w:lang w:eastAsia="pt-BR"/>
+                <w14:ligatures w14:val="none"/>
+              </w:rPr>
+            </w:pPr>
+            <w:r>
+              <w:rPr>
+                <w:rFonts w:ascii="Arial" w:eastAsia="Times New Roman" w:hAnsi="Arial" w:cs="Arial"/>
+                <w:color w:val="000000"/>
+                <w:kern w:val="0"/>
+                <w:lang w:eastAsia="pt-BR"/>
+                <w14:ligatures w14:val="none"/>
+              </w:rPr>
+              <w:t>-18 °C</w:t>
+            </w:r>
+          </w:p>
+        </w:tc>
+        <w:tc>
+          <w:tcPr>
+            <w:tcW w:w="992" w:type="dxa"/>
+            <w:tcBorders>
+              <w:top w:val="nil"/>
+              <w:left w:val="nil"/>
+              <w:bottom w:val="single" w:sz="4" w:space="0" w:color="auto"/>
+              <w:right w:val="single" w:sz="4" w:space="0" w:color="auto"/>
+            </w:tcBorders>
+            <w:shd w:val="clear" w:color="000000" w:fill="92D050"/>
+            <w:noWrap/>
+            <w:vAlign w:val="bottom"/>
+            <w:hideMark/>
+          </w:tcPr>
+          <w:p>
+            <w:pPr>
+              <w:spacing w:after="0" w:line="240" w:lineRule="auto"/>
+              <w:rPr>
+                <w:rFonts w:ascii="Arial" w:eastAsia="Times New Roman" w:hAnsi="Arial" w:cs="Arial"/>
+                <w:color w:val="000000"/>
+                <w:kern w:val="0"/>
+                <w:lang w:eastAsia="pt-BR"/>
+                <w14:ligatures w14:val="none"/>
+              </w:rPr>
+            </w:pPr>
+            <w:r>
+              <w:rPr>
+                <w:rFonts w:ascii="Arial" w:eastAsia="Times New Roman" w:hAnsi="Arial" w:cs="Arial"/>
+                <w:color w:val="000000"/>
+                <w:kern w:val="0"/>
+                <w:lang w:eastAsia="pt-BR"/>
+                <w14:ligatures w14:val="none"/>
+              </w:rPr>
+              <w:t>-25 °C</w:t>
+            </w:r>
+          </w:p>
+        </w:tc>
+        <w:tc>
+          <w:tcPr>
+            <w:tcW w:w="1009" w:type="dxa"/>
+            <w:tcBorders>
+              <w:top w:val="nil"/>
+              <w:left w:val="nil"/>
+              <w:bottom w:val="single" w:sz="4" w:space="0" w:color="auto"/>
+              <w:right w:val="single" w:sz="4" w:space="0" w:color="auto"/>
+            </w:tcBorders>
+            <w:shd w:val="clear" w:color="000000" w:fill="FFFF00"/>
+            <w:noWrap/>
+            <w:vAlign w:val="bottom"/>
+            <w:hideMark/>
+          </w:tcPr>
+          <w:p>
+            <w:pPr>
+              <w:spacing w:after="0" w:line="240" w:lineRule="auto"/>
+              <w:rPr>
+                <w:rFonts w:ascii="Arial" w:eastAsia="Times New Roman" w:hAnsi="Arial" w:cs="Arial"/>
+                <w:color w:val="000000"/>
+                <w:kern w:val="0"/>
+                <w:lang w:eastAsia="pt-BR"/>
+                <w14:ligatures w14:val="none"/>
+              </w:rPr>
+            </w:pPr>
+            <w:r>
+              <w:rPr>
+                <w:rFonts w:ascii="Arial" w:eastAsia="Times New Roman" w:hAnsi="Arial" w:cs="Arial"/>
+                <w:color w:val="000000"/>
+                <w:kern w:val="0"/>
+                <w:lang w:eastAsia="pt-BR"/>
+                <w14:ligatures w14:val="none"/>
+              </w:rPr>
+              <w:t>-26 °C</w:t>
+            </w:r>
+          </w:p>
+        </w:tc>
+        <w:tc>
+          <w:tcPr>
+            <w:tcW w:w="1388" w:type="dxa"/>
+            <w:tcBorders>
+              <w:top w:val="nil"/>
+              <w:left w:val="nil"/>
+              <w:bottom w:val="single" w:sz="4" w:space="0" w:color="auto"/>
+              <w:right w:val="single" w:sz="4" w:space="0" w:color="auto"/>
+            </w:tcBorders>
+            <w:shd w:val="clear" w:color="000000" w:fill="FFC000"/>
+            <w:noWrap/>
+            <w:vAlign w:val="bottom"/>
+            <w:hideMark/>
+          </w:tcPr>
+          <w:p>
+            <w:pPr>
+              <w:spacing w:after="0" w:line="240" w:lineRule="auto"/>
+              <w:rPr>
+                <w:rFonts w:ascii="Arial" w:eastAsia="Times New Roman" w:hAnsi="Arial" w:cs="Arial"/>
+                <w:color w:val="000000"/>
+                <w:kern w:val="0"/>
+                <w:lang w:eastAsia="pt-BR"/>
+                <w14:ligatures w14:val="none"/>
+              </w:rPr>
+            </w:pPr>
+            <w:r>
+              <w:rPr>
+                <w:rFonts w:ascii="Arial" w:eastAsia="Times New Roman" w:hAnsi="Arial" w:cs="Arial"/>
+                <w:color w:val="000000"/>
+                <w:kern w:val="0"/>
+                <w:lang w:eastAsia="pt-BR"/>
+                <w14:ligatures w14:val="none"/>
+              </w:rPr>
+              <w:t>-27 °C</w:t>
+            </w:r>
+          </w:p>
+        </w:tc>
+        <w:tc>
+          <w:tcPr>
+            <w:tcW w:w="854" w:type="dxa"/>
+            <w:tcBorders>
+              <w:top w:val="nil"/>
+              <w:left w:val="nil"/>
+              <w:bottom w:val="single" w:sz="4" w:space="0" w:color="auto"/>
+              <w:right w:val="single" w:sz="4" w:space="0" w:color="auto"/>
+            </w:tcBorders>
+            <w:shd w:val="clear" w:color="000000" w:fill="FF0000"/>
+            <w:noWrap/>
+            <w:vAlign w:val="bottom"/>
+            <w:hideMark/>
+          </w:tcPr>
+          <w:p>
+            <w:pPr>
+              <w:spacing w:after="0" w:line="240" w:lineRule="auto"/>
+              <w:rPr>
+                <w:rFonts w:ascii="Arial" w:eastAsia="Times New Roman" w:hAnsi="Arial" w:cs="Arial"/>
+                <w:color w:val="000000"/>
+                <w:kern w:val="0"/>
+                <w:lang w:eastAsia="pt-BR"/>
+                <w14:ligatures w14:val="none"/>
+              </w:rPr>
+            </w:pPr>
+            <w:r>
+              <w:rPr>
+                <w:rFonts w:ascii="Arial" w:eastAsia="Times New Roman" w:hAnsi="Arial" w:cs="Arial"/>
+                <w:color w:val="000000"/>
+                <w:kern w:val="0"/>
+                <w:lang w:eastAsia="pt-BR"/>
+                <w14:ligatures w14:val="none"/>
+              </w:rPr>
+              <w:t>-28 °C</w:t>
+            </w:r>
+          </w:p>
+        </w:tc>
+      </w:tr>
+    </w:tbl>
+    <w:p>
+      <w:pPr>
+        <w:jc w:val="both"/>
+        <w:rPr>
+          <w:rFonts w:ascii="Arial" w:hAnsi="Arial" w:cs="Arial"/>
+        </w:rPr>
+      </w:pPr>
+    </w:p>
+    <w:tbl>
+      <w:tblPr>
+        <w:tblpPr w:leftFromText="141" w:rightFromText="141" w:vertAnchor="page" w:horzAnchor="page" w:tblpX="3991" w:tblpY="4531"/>
+        <w:tblW w:w="4920" w:type="dxa"/>
+        <w:tblCellMar>
+          <w:left w:w="70" w:type="dxa"/>
+          <w:right w:w="70" w:type="dxa"/>
+        </w:tblCellMar>
+        <w:tblLook w:val="04A0" w:firstRow="1" w:lastRow="0" w:firstColumn="1" w:lastColumn="0" w:noHBand="0" w:noVBand="1"/>
+      </w:tblPr>
+      <w:tblGrid>
+        <w:gridCol w:w="2740"/>
+        <w:gridCol w:w="2180"/>
+      </w:tblGrid>
+      <w:tr>
+        <w:trPr>
+          <w:trHeight w:val="300"/>
+        </w:trPr>
+        <w:tc>
+          <w:tcPr>
+            <w:tcW w:w="2740" w:type="dxa"/>
+            <w:tcBorders>
+              <w:top w:val="single" w:sz="4" w:space="0" w:color="auto"/>
+              <w:left w:val="single" w:sz="4" w:space="0" w:color="auto"/>
+              <w:bottom w:val="single" w:sz="4" w:space="0" w:color="auto"/>
+              <w:right w:val="single" w:sz="4" w:space="0" w:color="auto"/>
+            </w:tcBorders>
+            <w:shd w:val="clear" w:color="auto" w:fill="auto"/>
+            <w:noWrap/>
+            <w:vAlign w:val="bottom"/>
+            <w:hideMark/>
+          </w:tcPr>
+          <w:p>
+            <w:pPr>
+              <w:spacing w:after="0" w:line="240" w:lineRule="auto"/>
+              <w:rPr>
+                <w:rFonts w:ascii="Arial" w:eastAsia="Times New Roman" w:hAnsi="Arial" w:cs="Arial"/>
+                <w:color w:val="404040"/>
+                <w:kern w:val="0"/>
+                <w:lang w:eastAsia="pt-BR"/>
+                <w14:ligatures w14:val="none"/>
+              </w:rPr>
+            </w:pPr>
+            <w:r>
+              <w:rPr>
+                <w:rFonts w:ascii="Arial" w:eastAsia="Times New Roman" w:hAnsi="Arial" w:cs="Arial"/>
+                <w:color w:val="404040"/>
+                <w:kern w:val="0"/>
+                <w:lang w:eastAsia="pt-BR"/>
+                <w14:ligatures w14:val="none"/>
+              </w:rPr>
+              <w:t>Tensão de operação</w:t>
+            </w:r>
+          </w:p>
+        </w:tc>
+        <w:tc>
+          <w:tcPr>
+            <w:tcW w:w="2180" w:type="dxa"/>
+            <w:tcBorders>
+              <w:top w:val="single" w:sz="4" w:space="0" w:color="auto"/>
+              <w:left w:val="nil"/>
+              <w:bottom w:val="single" w:sz="4" w:space="0" w:color="auto"/>
+              <w:right w:val="single" w:sz="4" w:space="0" w:color="auto"/>
+            </w:tcBorders>
+            <w:shd w:val="clear" w:color="auto" w:fill="auto"/>
+            <w:noWrap/>
+            <w:vAlign w:val="bottom"/>
+            <w:hideMark/>
+          </w:tcPr>
+          <w:p>
+            <w:pPr>
+              <w:spacing w:after="0" w:line="240" w:lineRule="auto"/>
+              <w:rPr>
+                <w:rFonts w:ascii="Arial" w:eastAsia="Times New Roman" w:hAnsi="Arial" w:cs="Arial"/>
+                <w:color w:val="404040"/>
+                <w:kern w:val="0"/>
+                <w:lang w:eastAsia="pt-BR"/>
+                <w14:ligatures w14:val="none"/>
+              </w:rPr>
+            </w:pPr>
+            <w:r>
+              <w:rPr>
+                <w:rFonts w:ascii="Arial" w:eastAsia="Times New Roman" w:hAnsi="Arial" w:cs="Arial"/>
+                <w:color w:val="404040"/>
+                <w:kern w:val="0"/>
+                <w:lang w:eastAsia="pt-BR"/>
+                <w14:ligatures w14:val="none"/>
+              </w:rPr>
+              <w:t>4 a 20VDC</w:t>
+            </w:r>
+          </w:p>
+        </w:tc>
+      </w:tr>
+      <w:tr>
+        <w:trPr>
+          <w:trHeight w:val="300"/>
+        </w:trPr>
+        <w:tc>
+          <w:tcPr>
+            <w:tcW w:w="2740" w:type="dxa"/>
+            <w:tcBorders>
+              <w:top w:val="nil"/>
+              <w:left w:val="single" w:sz="4" w:space="0" w:color="auto"/>
+              <w:bottom w:val="single" w:sz="4" w:space="0" w:color="auto"/>
+              <w:right w:val="single" w:sz="4" w:space="0" w:color="auto"/>
+            </w:tcBorders>
+            <w:shd w:val="clear" w:color="000000" w:fill="E7E6E6"/>
+            <w:noWrap/>
+            <w:vAlign w:val="bottom"/>
+            <w:hideMark/>
+          </w:tcPr>
+          <w:p>
+            <w:pPr>
+              <w:spacing w:after="0" w:line="240" w:lineRule="auto"/>
+              <w:rPr>
+                <w:rFonts w:ascii="Arial" w:eastAsia="Times New Roman" w:hAnsi="Arial" w:cs="Arial"/>
+                <w:color w:val="404040"/>
+                <w:kern w:val="0"/>
+                <w:lang w:eastAsia="pt-BR"/>
+                <w14:ligatures w14:val="none"/>
+              </w:rPr>
+            </w:pPr>
+            <w:r>
+              <w:rPr>
+                <w:rFonts w:ascii="Arial" w:eastAsia="Times New Roman" w:hAnsi="Arial" w:cs="Arial"/>
+                <w:color w:val="404040"/>
+                <w:kern w:val="0"/>
+                <w:lang w:eastAsia="pt-BR"/>
+                <w14:ligatures w14:val="none"/>
+              </w:rPr>
+              <w:t>Corrente de operação</w:t>
+            </w:r>
+          </w:p>
+        </w:tc>
+        <w:tc>
+          <w:tcPr>
+            <w:tcW w:w="2180" w:type="dxa"/>
+            <w:tcBorders>
+              <w:top w:val="nil"/>
+              <w:left w:val="nil"/>
+              <w:bottom w:val="single" w:sz="4" w:space="0" w:color="auto"/>
+              <w:right w:val="single" w:sz="4" w:space="0" w:color="auto"/>
+            </w:tcBorders>
+            <w:shd w:val="clear" w:color="000000" w:fill="E7E6E6"/>
+            <w:noWrap/>
+            <w:vAlign w:val="bottom"/>
+            <w:hideMark/>
+          </w:tcPr>
+          <w:p>
+            <w:pPr>
+              <w:spacing w:after="0" w:line="240" w:lineRule="auto"/>
+              <w:rPr>
+                <w:rFonts w:ascii="Arial" w:eastAsia="Times New Roman" w:hAnsi="Arial" w:cs="Arial"/>
+                <w:color w:val="404040"/>
+                <w:kern w:val="0"/>
+                <w:lang w:eastAsia="pt-BR"/>
+                <w14:ligatures w14:val="none"/>
+              </w:rPr>
+            </w:pPr>
+            <w:r>
+              <w:rPr>
+                <w:rFonts w:ascii="Arial" w:eastAsia="Times New Roman" w:hAnsi="Arial" w:cs="Arial"/>
+                <w:color w:val="404040"/>
+                <w:kern w:val="0"/>
+                <w:lang w:eastAsia="pt-BR"/>
+                <w14:ligatures w14:val="none"/>
+              </w:rPr>
+              <w:t xml:space="preserve"> &lt; 60mA</w:t>
+            </w:r>
+          </w:p>
+        </w:tc>
+      </w:tr>
+      <w:tr>
+        <w:trPr>
+          <w:trHeight w:val="300"/>
+        </w:trPr>
+        <w:tc>
+          <w:tcPr>
+            <w:tcW w:w="2740" w:type="dxa"/>
+            <w:tcBorders>
+              <w:top w:val="nil"/>
+              <w:left w:val="single" w:sz="4" w:space="0" w:color="auto"/>
+              <w:bottom w:val="single" w:sz="4" w:space="0" w:color="auto"/>
+              <w:right w:val="single" w:sz="4" w:space="0" w:color="auto"/>
+            </w:tcBorders>
+            <w:shd w:val="clear" w:color="auto" w:fill="auto"/>
+            <w:noWrap/>
+            <w:vAlign w:val="bottom"/>
+            <w:hideMark/>
+          </w:tcPr>
+          <w:p>
+            <w:pPr>
+              <w:spacing w:after="0" w:line="240" w:lineRule="auto"/>
+              <w:rPr>
+                <w:rFonts w:ascii="Arial" w:eastAsia="Times New Roman" w:hAnsi="Arial" w:cs="Arial"/>
+                <w:color w:val="404040"/>
+                <w:kern w:val="0"/>
+                <w:lang w:eastAsia="pt-BR"/>
+                <w14:ligatures w14:val="none"/>
+              </w:rPr>
+            </w:pPr>
+            <w:r>
+              <w:rPr>
+                <w:rFonts w:ascii="Arial" w:eastAsia="Times New Roman" w:hAnsi="Arial" w:cs="Arial"/>
+                <w:color w:val="404040"/>
+                <w:kern w:val="0"/>
+                <w:lang w:eastAsia="pt-BR"/>
+                <w14:ligatures w14:val="none"/>
+              </w:rPr>
+              <w:t xml:space="preserve">Faixa de medição </w:t>
+            </w:r>
+          </w:p>
+        </w:tc>
+        <w:tc>
+          <w:tcPr>
+            <w:tcW w:w="2180" w:type="dxa"/>
+            <w:tcBorders>
+              <w:top w:val="nil"/>
+              <w:left w:val="nil"/>
+              <w:bottom w:val="single" w:sz="4" w:space="0" w:color="auto"/>
+              <w:right w:val="single" w:sz="4" w:space="0" w:color="auto"/>
+            </w:tcBorders>
+            <w:shd w:val="clear" w:color="auto" w:fill="auto"/>
+            <w:noWrap/>
+            <w:vAlign w:val="bottom"/>
+            <w:hideMark/>
+          </w:tcPr>
+          <w:p>
+            <w:pPr>
+              <w:spacing w:after="0" w:line="240" w:lineRule="auto"/>
+              <w:rPr>
+                <w:rFonts w:ascii="Arial" w:eastAsia="Times New Roman" w:hAnsi="Arial" w:cs="Arial"/>
+                <w:color w:val="404040"/>
+                <w:kern w:val="0"/>
+                <w:lang w:eastAsia="pt-BR"/>
+                <w14:ligatures w14:val="none"/>
+              </w:rPr>
+            </w:pPr>
+            <w:r>
+              <w:rPr>
+                <w:rFonts w:ascii="Arial" w:eastAsia="Times New Roman" w:hAnsi="Arial" w:cs="Arial"/>
+                <w:color w:val="404040"/>
+                <w:kern w:val="0"/>
+                <w:lang w:eastAsia="pt-BR"/>
+                <w14:ligatures w14:val="none"/>
+              </w:rPr>
+              <w:t xml:space="preserve"> -55° a +150° celsius</w:t>
+            </w:r>
+          </w:p>
+        </w:tc>
+      </w:tr>
+      <w:tr>
+        <w:trPr>
+          <w:trHeight w:val="300"/>
+        </w:trPr>
+        <w:tc>
+          <w:tcPr>
+            <w:tcW w:w="2740" w:type="dxa"/>
+            <w:tcBorders>
+              <w:top w:val="nil"/>
+              <w:left w:val="single" w:sz="4" w:space="0" w:color="auto"/>
+              <w:bottom w:val="single" w:sz="4" w:space="0" w:color="auto"/>
+              <w:right w:val="single" w:sz="4" w:space="0" w:color="auto"/>
+            </w:tcBorders>
+            <w:shd w:val="clear" w:color="000000" w:fill="E7E6E6"/>
+            <w:noWrap/>
+            <w:vAlign w:val="bottom"/>
+            <w:hideMark/>
+          </w:tcPr>
+          <w:p>
+            <w:pPr>
+              <w:spacing w:after="0" w:line="240" w:lineRule="auto"/>
+              <w:rPr>
+                <w:rFonts w:ascii="Arial" w:eastAsia="Times New Roman" w:hAnsi="Arial" w:cs="Arial"/>
+                <w:color w:val="404040"/>
+                <w:kern w:val="0"/>
+                <w:lang w:eastAsia="pt-BR"/>
+                <w14:ligatures w14:val="none"/>
+              </w:rPr>
+            </w:pPr>
+            <w:r>
+              <w:rPr>
+                <w:rFonts w:ascii="Arial" w:eastAsia="Times New Roman" w:hAnsi="Arial" w:cs="Arial"/>
+                <w:color w:val="404040"/>
+                <w:kern w:val="0"/>
+                <w:lang w:eastAsia="pt-BR"/>
+                <w14:ligatures w14:val="none"/>
+              </w:rPr>
+              <w:t>Precisão</w:t>
+            </w:r>
+          </w:p>
+        </w:tc>
+        <w:tc>
+          <w:tcPr>
+            <w:tcW w:w="2180" w:type="dxa"/>
+            <w:tcBorders>
+              <w:top w:val="nil"/>
+              <w:left w:val="nil"/>
+              <w:bottom w:val="single" w:sz="4" w:space="0" w:color="auto"/>
+              <w:right w:val="single" w:sz="4" w:space="0" w:color="auto"/>
+            </w:tcBorders>
+            <w:shd w:val="clear" w:color="000000" w:fill="E7E6E6"/>
+            <w:noWrap/>
+            <w:vAlign w:val="bottom"/>
+            <w:hideMark/>
+          </w:tcPr>
+          <w:p>
+            <w:pPr>
+              <w:spacing w:after="0" w:line="240" w:lineRule="auto"/>
+              <w:rPr>
+                <w:rFonts w:ascii="Arial" w:eastAsia="Times New Roman" w:hAnsi="Arial" w:cs="Arial"/>
+                <w:color w:val="404040"/>
+                <w:kern w:val="0"/>
+                <w:lang w:eastAsia="pt-BR"/>
+                <w14:ligatures w14:val="none"/>
+              </w:rPr>
+            </w:pPr>
+            <w:r>
+              <w:rPr>
+                <w:rFonts w:ascii="Arial" w:eastAsia="Times New Roman" w:hAnsi="Arial" w:cs="Arial"/>
+                <w:color w:val="404040"/>
+                <w:kern w:val="0"/>
+                <w:lang w:eastAsia="pt-BR"/>
+                <w14:ligatures w14:val="none"/>
+              </w:rPr>
+              <w:t>±0,5° celsius</w:t>
+            </w:r>
+          </w:p>
+        </w:tc>
+      </w:tr>
+      <w:tr>
+        <w:trPr>
+          <w:trHeight w:val="300"/>
+        </w:trPr>
+        <w:tc>
+          <w:tcPr>
+            <w:tcW w:w="2740" w:type="dxa"/>
+            <w:tcBorders>
+              <w:top w:val="nil"/>
+              <w:left w:val="single" w:sz="4" w:space="0" w:color="auto"/>
+              <w:bottom w:val="single" w:sz="4" w:space="0" w:color="auto"/>
+              <w:right w:val="single" w:sz="4" w:space="0" w:color="auto"/>
+            </w:tcBorders>
+            <w:shd w:val="clear" w:color="auto" w:fill="auto"/>
+            <w:noWrap/>
+            <w:vAlign w:val="bottom"/>
+            <w:hideMark/>
+          </w:tcPr>
+          <w:p>
+            <w:pPr>
+              <w:spacing w:after="0" w:line="240" w:lineRule="auto"/>
+              <w:rPr>
+                <w:rFonts w:ascii="Arial" w:eastAsia="Times New Roman" w:hAnsi="Arial" w:cs="Arial"/>
+                <w:color w:val="404040"/>
+                <w:kern w:val="0"/>
+                <w:lang w:eastAsia="pt-BR"/>
+                <w14:ligatures w14:val="none"/>
+              </w:rPr>
+            </w:pPr>
+            <w:r>
+              <w:rPr>
+                <w:rFonts w:ascii="Arial" w:eastAsia="Times New Roman" w:hAnsi="Arial" w:cs="Arial"/>
+                <w:color w:val="404040"/>
+                <w:kern w:val="0"/>
+                <w:lang w:eastAsia="pt-BR"/>
+                <w14:ligatures w14:val="none"/>
+              </w:rPr>
+              <w:t>Sensibilidade</w:t>
+            </w:r>
+          </w:p>
+        </w:tc>
+        <w:tc>
+          <w:tcPr>
+            <w:tcW w:w="2180" w:type="dxa"/>
+            <w:tcBorders>
+              <w:top w:val="nil"/>
+              <w:left w:val="nil"/>
+              <w:bottom w:val="single" w:sz="4" w:space="0" w:color="auto"/>
+              <w:right w:val="single" w:sz="4" w:space="0" w:color="auto"/>
+            </w:tcBorders>
+            <w:shd w:val="clear" w:color="auto" w:fill="auto"/>
+            <w:noWrap/>
+            <w:vAlign w:val="bottom"/>
+            <w:hideMark/>
+          </w:tcPr>
+          <w:p>
+            <w:pPr>
+              <w:spacing w:after="0" w:line="240" w:lineRule="auto"/>
+              <w:rPr>
+                <w:rFonts w:ascii="Arial" w:eastAsia="Times New Roman" w:hAnsi="Arial" w:cs="Arial"/>
+                <w:color w:val="404040"/>
+                <w:kern w:val="0"/>
+                <w:lang w:eastAsia="pt-BR"/>
+                <w14:ligatures w14:val="none"/>
+              </w:rPr>
+            </w:pPr>
+            <w:r>
+              <w:rPr>
+                <w:rFonts w:ascii="Arial" w:eastAsia="Times New Roman" w:hAnsi="Arial" w:cs="Arial"/>
+                <w:color w:val="404040"/>
+                <w:kern w:val="0"/>
+                <w:lang w:eastAsia="pt-BR"/>
+                <w14:ligatures w14:val="none"/>
+              </w:rPr>
+              <w:t>10mV/ºC</w:t>
+            </w:r>
+          </w:p>
+        </w:tc>
+      </w:tr>
+      <w:tr>
+        <w:trPr>
+          <w:trHeight w:val="300"/>
+        </w:trPr>
+        <w:tc>
+          <w:tcPr>
+            <w:tcW w:w="2740" w:type="dxa"/>
+            <w:tcBorders>
+              <w:top w:val="nil"/>
+              <w:left w:val="single" w:sz="4" w:space="0" w:color="auto"/>
+              <w:bottom w:val="single" w:sz="4" w:space="0" w:color="auto"/>
+              <w:right w:val="single" w:sz="4" w:space="0" w:color="auto"/>
+            </w:tcBorders>
+            <w:shd w:val="clear" w:color="000000" w:fill="E7E6E6"/>
+            <w:noWrap/>
+            <w:vAlign w:val="bottom"/>
+            <w:hideMark/>
+          </w:tcPr>
+          <w:p>
+            <w:pPr>
+              <w:spacing w:after="0" w:line="240" w:lineRule="auto"/>
+              <w:rPr>
+                <w:rFonts w:ascii="Arial" w:eastAsia="Times New Roman" w:hAnsi="Arial" w:cs="Arial"/>
+                <w:color w:val="404040"/>
+                <w:kern w:val="0"/>
+                <w:lang w:eastAsia="pt-BR"/>
+                <w14:ligatures w14:val="none"/>
+              </w:rPr>
+            </w:pPr>
+            <w:r>
+              <w:rPr>
+                <w:rFonts w:ascii="Arial" w:eastAsia="Times New Roman" w:hAnsi="Arial" w:cs="Arial"/>
+                <w:color w:val="404040"/>
+                <w:kern w:val="0"/>
+                <w:lang w:eastAsia="pt-BR"/>
+                <w14:ligatures w14:val="none"/>
+              </w:rPr>
+              <w:t>Conexão de saída</w:t>
+            </w:r>
+          </w:p>
+        </w:tc>
+        <w:tc>
+          <w:tcPr>
+            <w:tcW w:w="2180" w:type="dxa"/>
+            <w:tcBorders>
+              <w:top w:val="nil"/>
+              <w:left w:val="nil"/>
+              <w:bottom w:val="single" w:sz="4" w:space="0" w:color="auto"/>
+              <w:right w:val="single" w:sz="4" w:space="0" w:color="auto"/>
+            </w:tcBorders>
+            <w:shd w:val="clear" w:color="000000" w:fill="E7E6E6"/>
+            <w:noWrap/>
+            <w:vAlign w:val="bottom"/>
+            <w:hideMark/>
+          </w:tcPr>
+          <w:p>
+            <w:pPr>
+              <w:spacing w:after="0" w:line="240" w:lineRule="auto"/>
+              <w:rPr>
+                <w:rFonts w:ascii="Arial" w:eastAsia="Times New Roman" w:hAnsi="Arial" w:cs="Arial"/>
+                <w:color w:val="404040"/>
+                <w:kern w:val="0"/>
+                <w:lang w:eastAsia="pt-BR"/>
+                <w14:ligatures w14:val="none"/>
+              </w:rPr>
+            </w:pPr>
+            <w:r>
+              <w:rPr>
+                <w:rFonts w:ascii="Arial" w:eastAsia="Times New Roman" w:hAnsi="Arial" w:cs="Arial"/>
+                <w:color w:val="404040"/>
+                <w:kern w:val="0"/>
+                <w:lang w:eastAsia="pt-BR"/>
+                <w14:ligatures w14:val="none"/>
+              </w:rPr>
+              <w:t>analógica</w:t>
+            </w:r>
+          </w:p>
+        </w:tc>
+      </w:tr>
+      <w:tr>
+        <w:trPr>
+          <w:trHeight w:val="300"/>
+        </w:trPr>
+        <w:tc>
+          <w:tcPr>
+            <w:tcW w:w="2740" w:type="dxa"/>
+            <w:tcBorders>
+              <w:top w:val="nil"/>
+              <w:left w:val="single" w:sz="4" w:space="0" w:color="auto"/>
+              <w:bottom w:val="single" w:sz="4" w:space="0" w:color="auto"/>
+              <w:right w:val="single" w:sz="4" w:space="0" w:color="auto"/>
+            </w:tcBorders>
+            <w:shd w:val="clear" w:color="auto" w:fill="auto"/>
+            <w:noWrap/>
+            <w:vAlign w:val="bottom"/>
+            <w:hideMark/>
+          </w:tcPr>
+          <w:p>
+            <w:pPr>
+              <w:spacing w:after="0" w:line="240" w:lineRule="auto"/>
+              <w:rPr>
+                <w:rFonts w:ascii="Arial" w:eastAsia="Times New Roman" w:hAnsi="Arial" w:cs="Arial"/>
+                <w:color w:val="404040"/>
+                <w:kern w:val="0"/>
+                <w:lang w:eastAsia="pt-BR"/>
+                <w14:ligatures w14:val="none"/>
+              </w:rPr>
+            </w:pPr>
+            <w:r>
+              <w:rPr>
+                <w:rFonts w:ascii="Arial" w:eastAsia="Times New Roman" w:hAnsi="Arial" w:cs="Arial"/>
+                <w:color w:val="404040"/>
+                <w:kern w:val="0"/>
+                <w:lang w:eastAsia="pt-BR"/>
+                <w14:ligatures w14:val="none"/>
+              </w:rPr>
+              <w:t>Quantidade de pinos</w:t>
+            </w:r>
+          </w:p>
+        </w:tc>
+        <w:tc>
+          <w:tcPr>
+            <w:tcW w:w="2180" w:type="dxa"/>
+            <w:tcBorders>
+              <w:top w:val="nil"/>
+              <w:left w:val="nil"/>
+              <w:bottom w:val="single" w:sz="4" w:space="0" w:color="auto"/>
+              <w:right w:val="single" w:sz="4" w:space="0" w:color="auto"/>
+            </w:tcBorders>
+            <w:shd w:val="clear" w:color="auto" w:fill="auto"/>
+            <w:noWrap/>
+            <w:vAlign w:val="bottom"/>
+            <w:hideMark/>
+          </w:tcPr>
+          <w:p>
+            <w:pPr>
+              <w:spacing w:after="0" w:line="240" w:lineRule="auto"/>
+              <w:rPr>
+                <w:rFonts w:ascii="Arial" w:eastAsia="Times New Roman" w:hAnsi="Arial" w:cs="Arial"/>
+                <w:color w:val="404040"/>
+                <w:kern w:val="0"/>
+                <w:lang w:eastAsia="pt-BR"/>
+                <w14:ligatures w14:val="none"/>
+              </w:rPr>
+            </w:pPr>
+            <w:r>
+              <w:rPr>
+                <w:rFonts w:ascii="Arial" w:eastAsia="Times New Roman" w:hAnsi="Arial" w:cs="Arial"/>
+                <w:color w:val="404040"/>
+                <w:kern w:val="0"/>
+                <w:lang w:eastAsia="pt-BR"/>
+                <w14:ligatures w14:val="none"/>
+              </w:rPr>
+              <w:t>3</w:t>
+            </w:r>
+          </w:p>
+        </w:tc>
+      </w:tr>
+    </w:tbl>
+    <w:p>
+      <w:pPr>
+        <w:spacing w:line="240" w:lineRule="auto"/>
+        <w:ind w:firstLine="709"/>
+        <w:jc w:val="both"/>
+        <w:rPr>
+          <w:rFonts w:ascii="Arial" w:hAnsi="Arial" w:cs="Arial"/>
+        </w:rPr>
+      </w:pPr>
+      <w:r>
+        <w:rPr>
+          <w:rFonts w:ascii="Arial" w:hAnsi="Arial" w:cs="Arial"/>
+        </w:rPr>
+        <w:t xml:space="preserve"> </w:t>
+      </w:r>
+      <w:r>
+        <w:rPr>
+          <w:rFonts w:ascii="Arial" w:hAnsi="Arial" w:cs="Arial"/>
+        </w:rPr>
+        <w:t xml:space="preserve">Utilizaremos </w:t>
+      </w:r>
+      <w:r>
+        <w:rPr>
+          <w:rFonts w:ascii="Arial" w:hAnsi="Arial" w:cs="Arial"/>
+        </w:rPr>
+        <w:t xml:space="preserve">o sensor de temperatura LM35, sua faixa de medição é de -55ºC a +150ºC com uma precisão de ± 0,5ºC, </w:t>
+      </w:r>
+      <w:r>
+        <w:rPr>
+          <w:rFonts w:ascii="Arial" w:hAnsi="Arial" w:cs="Arial"/>
+        </w:rPr>
+        <w:t xml:space="preserve">sendo o </w:t>
+      </w:r>
+      <w:r>
+        <w:rPr>
+          <w:rFonts w:ascii="Arial" w:hAnsi="Arial" w:cs="Arial"/>
+        </w:rPr>
+        <w:t>sensor que irá suprir as necessidades do nosso projeto com muita eficiência</w:t>
+      </w:r>
+      <w:r>
+        <w:rPr>
+          <w:rFonts w:ascii="Arial" w:hAnsi="Arial" w:cs="Arial"/>
+        </w:rPr>
+        <w:t xml:space="preserve">, </w:t>
+      </w:r>
+      <w:r>
+        <w:rPr>
+          <w:rFonts w:ascii="Arial" w:hAnsi="Arial" w:cs="Arial"/>
+        </w:rPr>
+        <w:t>como apresentado na tabela abaixo:</w:t>
+      </w:r>
+    </w:p>
+    <w:p>
+      <w:pPr>
+        <w:jc w:val="both"/>
+        <w:rPr>
+          <w:rFonts w:ascii="Arial" w:hAnsi="Arial" w:cs="Arial"/>
+        </w:rPr>
+      </w:pPr>
+    </w:p>
+    <w:p>
+      <w:pPr>
+        <w:jc w:val="both"/>
+        <w:rPr>
+          <w:rFonts w:ascii="Arial" w:hAnsi="Arial" w:cs="Arial"/>
+        </w:rPr>
+      </w:pPr>
+    </w:p>
+    <w:p>
+      <w:pPr>
+        <w:jc w:val="both"/>
+        <w:rPr>
+          <w:rFonts w:ascii="Arial" w:hAnsi="Arial" w:cs="Arial"/>
+        </w:rPr>
+      </w:pPr>
+    </w:p>
+    <w:p>
+      <w:pPr>
+        <w:jc w:val="both"/>
+        <w:rPr>
+          <w:rFonts w:ascii="Arial" w:hAnsi="Arial" w:cs="Arial"/>
+        </w:rPr>
+      </w:pPr>
+    </w:p>
+    <w:p>
+      <w:pPr>
+        <w:jc w:val="both"/>
+        <w:rPr>
+          <w:rFonts w:ascii="Arial" w:hAnsi="Arial" w:cs="Arial"/>
+        </w:rPr>
+      </w:pPr>
+    </w:p>
+    <w:p>
+      <w:pPr>
+        <w:jc w:val="both"/>
+        <w:rPr>
+          <w:rFonts w:ascii="Arial" w:hAnsi="Arial" w:cs="Arial"/>
+        </w:rPr>
+      </w:pPr>
+    </w:p>
+    <w:p>
+      <w:pPr>
+        <w:jc w:val="both"/>
+        <w:rPr>
+          <w:rFonts w:ascii="Arial" w:hAnsi="Arial" w:cs="Arial"/>
+        </w:rPr>
+      </w:pPr>
+    </w:p>
+    <w:p>
+      <w:pPr>
+        <w:jc w:val="both"/>
+        <w:rPr>
+          <w:rFonts w:ascii="Arial" w:hAnsi="Arial" w:cs="Arial"/>
+        </w:rPr>
+      </w:pPr>
+      <w:r>
+        <w:rPr>
+          <w:rFonts w:ascii="Arial" w:hAnsi="Arial" w:cs="Arial"/>
+        </w:rPr>
+        <w:t>Com base nos dados adquiridos em nossos testes</w:t>
+      </w:r>
+      <w:r>
+        <w:rPr>
+          <w:rFonts w:ascii="Arial" w:hAnsi="Arial" w:cs="Arial"/>
+        </w:rPr>
+        <w:t>,</w:t>
+      </w:r>
+      <w:r>
+        <w:rPr>
+          <w:rFonts w:ascii="Arial" w:hAnsi="Arial" w:cs="Arial"/>
+        </w:rPr>
+        <w:t xml:space="preserve"> </w:t>
+      </w:r>
+      <w:r>
+        <w:rPr>
+          <w:rFonts w:ascii="Arial" w:hAnsi="Arial" w:cs="Arial"/>
+        </w:rPr>
+        <w:t>obtivemos</w:t>
+      </w:r>
+      <w:r>
+        <w:rPr>
+          <w:rFonts w:ascii="Arial" w:hAnsi="Arial" w:cs="Arial"/>
+        </w:rPr>
+        <w:t xml:space="preserve"> uma faixa de </w:t>
+      </w:r>
+      <w:r>
+        <w:rPr>
+          <w:rFonts w:ascii="Arial" w:hAnsi="Arial" w:cs="Arial"/>
+        </w:rPr>
+        <w:t>-25°C a -15°C,</w:t>
+      </w:r>
+      <w:r>
+        <w:rPr>
+          <w:rFonts w:ascii="Arial" w:hAnsi="Arial" w:cs="Arial"/>
+        </w:rPr>
+        <w:t xml:space="preserve"> </w:t>
+      </w:r>
+      <w:r>
+        <w:rPr>
+          <w:rFonts w:ascii="Arial" w:hAnsi="Arial" w:cs="Arial"/>
+        </w:rPr>
+        <w:t>vamos utilizar apenas um sensor</w:t>
+      </w:r>
+      <w:r>
+        <w:rPr>
+          <w:rFonts w:ascii="Arial" w:hAnsi="Arial" w:cs="Arial"/>
+        </w:rPr>
+        <w:t xml:space="preserve"> LM35</w:t>
+      </w:r>
+      <w:r>
+        <w:rPr>
+          <w:rFonts w:ascii="Arial" w:hAnsi="Arial" w:cs="Arial"/>
+        </w:rPr>
+        <w:t xml:space="preserve"> e simular um outro sensor, </w:t>
+      </w:r>
+      <w:r>
+        <w:rPr>
+          <w:rFonts w:ascii="Arial" w:hAnsi="Arial" w:cs="Arial"/>
+        </w:rPr>
+        <w:t xml:space="preserve">que irá simular uma </w:t>
+      </w:r>
+      <w:r>
+        <w:rPr>
+          <w:rFonts w:ascii="Arial" w:hAnsi="Arial" w:cs="Arial"/>
+        </w:rPr>
+        <w:t xml:space="preserve">outra situação, </w:t>
+      </w:r>
+      <w:r>
+        <w:rPr>
+          <w:rFonts w:ascii="Arial" w:hAnsi="Arial" w:cs="Arial"/>
+        </w:rPr>
+        <w:t>assim</w:t>
+      </w:r>
+      <w:r>
+        <w:rPr>
+          <w:rFonts w:ascii="Arial" w:hAnsi="Arial" w:cs="Arial"/>
+        </w:rPr>
+        <w:t>,</w:t>
+      </w:r>
+      <w:r>
+        <w:rPr>
+          <w:rFonts w:ascii="Arial" w:hAnsi="Arial" w:cs="Arial"/>
+        </w:rPr>
+        <w:t xml:space="preserve"> será possível apresentar dois casos assertivos de</w:t>
+      </w:r>
+      <w:r>
+        <w:rPr>
+          <w:rFonts w:ascii="Arial" w:hAnsi="Arial" w:cs="Arial"/>
+        </w:rPr>
+        <w:t xml:space="preserve"> demonstração</w:t>
+      </w:r>
+      <w:r>
+        <w:rPr>
+          <w:rFonts w:ascii="Arial" w:hAnsi="Arial" w:cs="Arial"/>
+        </w:rPr>
+        <w:t xml:space="preserve">, para isso nós decidimos usar a função </w:t>
+      </w:r>
+      <w:r>
+        <w:rPr>
+          <w:rFonts w:ascii="Arial" w:hAnsi="Arial" w:cs="Arial"/>
+        </w:rPr>
+        <w:t xml:space="preserve"> f(x) = x - (-19,55)</w:t>
+      </w:r>
+      <w:r>
+        <w:rPr>
+          <w:rFonts w:ascii="Arial" w:hAnsi="Arial" w:cs="Arial"/>
+        </w:rPr>
+        <w:t xml:space="preserve"> </w:t>
+      </w:r>
+      <w:r>
+        <w:rPr>
+          <w:rFonts w:ascii="Arial" w:hAnsi="Arial" w:cs="Arial"/>
+        </w:rPr>
+        <w:t xml:space="preserve">para o sensor 1 e a função </w:t>
+      </w:r>
+      <w:r>
+        <w:rPr>
+          <w:rFonts w:ascii="Arial" w:hAnsi="Arial" w:cs="Arial"/>
+        </w:rPr>
+        <w:t>Sensor 02: f(x) = x - (-44,97)</w:t>
+      </w:r>
+      <w:r>
+        <w:rPr>
+          <w:rFonts w:ascii="Arial" w:hAnsi="Arial" w:cs="Arial"/>
+        </w:rPr>
+        <w:t xml:space="preserve"> </w:t>
+      </w:r>
+      <w:r>
+        <w:rPr>
+          <w:rFonts w:ascii="Arial" w:hAnsi="Arial" w:cs="Arial"/>
+        </w:rPr>
+        <w:t>para o sensor 2</w:t>
+      </w:r>
+      <w:r>
+        <w:rPr>
+          <w:rFonts w:ascii="Arial" w:hAnsi="Arial" w:cs="Arial"/>
+        </w:rPr>
+        <w:t xml:space="preserve">. </w:t>
+      </w:r>
+      <w:r>
+        <w:rPr>
+          <w:rFonts w:ascii="Arial" w:hAnsi="Arial" w:cs="Arial"/>
+        </w:rPr>
+        <w:t>Temos como objetivo apresentar alertas visuais</w:t>
+      </w:r>
+      <w:r>
+        <w:rPr>
+          <w:rFonts w:ascii="Arial" w:hAnsi="Arial" w:cs="Arial"/>
+        </w:rPr>
+        <w:t>, claros e objetivos, em nossa aplicação</w:t>
+      </w:r>
+      <w:r>
+        <w:rPr>
+          <w:rFonts w:ascii="Arial" w:hAnsi="Arial" w:cs="Arial"/>
+        </w:rPr>
+        <w:t xml:space="preserve"> Web</w:t>
+      </w:r>
+      <w:r>
+        <w:rPr>
+          <w:rFonts w:ascii="Arial" w:hAnsi="Arial" w:cs="Arial"/>
+        </w:rPr>
+        <w:t>, esses alertas auxiliarão</w:t>
+      </w:r>
+      <w:r>
+        <w:rPr>
+          <w:rFonts w:ascii="Arial" w:hAnsi="Arial" w:cs="Arial"/>
+        </w:rPr>
+        <w:t xml:space="preserve"> os nossos clientes a se atentaram </w:t>
+      </w:r>
+      <w:r>
+        <w:rPr>
+          <w:rFonts w:ascii="Arial" w:hAnsi="Arial" w:cs="Arial"/>
+        </w:rPr>
+        <w:t>sobre as temperaturas corretas para o transporte.</w:t>
+      </w:r>
+    </w:p>
+    <w:p>
+      <w:pPr>
+        <w:jc w:val="both"/>
+        <w:rPr>
+          <w:rFonts w:ascii="Arial" w:hAnsi="Arial" w:cs="Arial"/>
+        </w:rPr>
+      </w:pPr>
+    </w:p>
+    <w:p>
+      <w:pPr>
+        <w:jc w:val="both"/>
+        <w:rPr>
+          <w:rFonts w:ascii="Arial" w:hAnsi="Arial" w:cs="Arial"/>
+        </w:rPr>
+      </w:pPr>
+    </w:p>
+    <w:p>
+      <w:pPr>
+        <w:jc w:val="both"/>
+        <w:rPr>
+          <w:rFonts w:ascii="Arial" w:hAnsi="Arial" w:cs="Arial"/>
+        </w:rPr>
+      </w:pPr>
+    </w:p>
+    <w:p>
+      <w:pPr>
+        <w:jc w:val="both"/>
+        <w:rPr>
+          <w:rFonts w:ascii="Arial" w:hAnsi="Arial" w:cs="Arial"/>
+        </w:rPr>
+      </w:pPr>
+    </w:p>
+    <w:p>
+      <w:pPr>
+        <w:jc w:val="both"/>
+        <w:rPr>
+          <w:rFonts w:ascii="Arial" w:hAnsi="Arial" w:cs="Arial"/>
+        </w:rPr>
+      </w:pPr>
+    </w:p>
+    <w:p>
+      <w:pPr>
+        <w:jc w:val="both"/>
+        <w:rPr>
+          <w:rFonts w:ascii="Arial" w:hAnsi="Arial" w:cs="Arial"/>
+        </w:rPr>
+      </w:pPr>
+    </w:p>
+    <w:p>
+      <w:pPr>
+        <w:jc w:val="both"/>
+        <w:rPr>
+          <w:rFonts w:ascii="Arial" w:hAnsi="Arial" w:cs="Arial"/>
+        </w:rPr>
+      </w:pPr>
+    </w:p>
+    <w:p>
+      <w:pPr>
+        <w:jc w:val="both"/>
+        <w:rPr>
+          <w:rFonts w:ascii="Arial" w:hAnsi="Arial" w:cs="Arial"/>
+        </w:rPr>
+      </w:pPr>
+    </w:p>
+    <w:p>
+      <w:pPr>
+        <w:jc w:val="both"/>
+        <w:rPr>
+          <w:rFonts w:ascii="Arial" w:hAnsi="Arial" w:cs="Arial"/>
+        </w:rPr>
+      </w:pPr>
+    </w:p>
+    <w:p>
+      <w:pPr>
+        <w:jc w:val="both"/>
+        <w:rPr>
+          <w:rFonts w:ascii="Arial" w:hAnsi="Arial" w:cs="Arial"/>
+        </w:rPr>
+      </w:pPr>
+    </w:p>
+    <w:p>
+      <w:pPr>
+        <w:jc w:val="both"/>
+        <w:rPr>
+          <w:rFonts w:ascii="Arial" w:hAnsi="Arial" w:cs="Arial"/>
+        </w:rPr>
+      </w:pPr>
+    </w:p>
+    <w:p>
+      <w:pPr>
+        <w:jc w:val="both"/>
+        <w:rPr>
+          <w:rFonts w:ascii="Arial" w:hAnsi="Arial" w:cs="Arial"/>
+        </w:rPr>
+      </w:pPr>
+    </w:p>
+    <w:p>
+      <w:pPr>
+        <w:jc w:val="both"/>
+        <w:rPr>
+          <w:rFonts w:ascii="Arial" w:hAnsi="Arial" w:cs="Arial"/>
+        </w:rPr>
+      </w:pPr>
+    </w:p>
+    <w:p>
+      <w:pPr>
+        <w:jc w:val="both"/>
+        <w:rPr>
+          <w:rFonts w:ascii="Arial" w:hAnsi="Arial" w:cs="Arial"/>
+          <w:b/>
+          <w:bCs/>
+          <w:sz w:val="28"/>
+          <w:szCs w:val="28"/>
+        </w:rPr>
+      </w:pPr>
+      <w:r>
+        <w:rPr>
+          <w:rFonts w:ascii="Arial" w:hAnsi="Arial" w:cs="Arial"/>
+          <w:b/>
+          <w:bCs/>
+          <w:sz w:val="28"/>
+          <w:szCs w:val="28"/>
+        </w:rPr>
+        <w:lastRenderedPageBreak/>
+        <w:t xml:space="preserve">Referências </w:t>
+      </w:r>
+    </w:p>
+    <w:p>
+      <w:pPr>
+        <w:rPr>
+          <w:rFonts w:ascii="Arial" w:hAnsi="Arial" w:cs="Arial"/>
+        </w:rPr>
+      </w:pPr>
+      <w:hyperlink r:id="rId4" w:anchor=":~:text=Podem%20ter%20a%20classifica%C3%A7%C3%A3o%20de,inferiores%20a%20%E2%80%9325%C2%BAC" w:history="1">
+        <w:r>
+          <w:rPr>
+            <w:rStyle w:val="Hyperlink"/>
+            <w:rFonts w:ascii="Arial" w:hAnsi="Arial" w:cs="Arial"/>
+          </w:rPr>
+          <w:t>https://www.embrapa.br/agencia-de-informacao-tecnologica/tematicas/tecnologia-de-alimentos/processos/grupos-de-alimentos/pescados#:~:text=Podem%20ter%20a%20classifica%C3%A7%C3%A3o%20de,inferiores%20a%20%E2%80%9325%C2%BAC</w:t>
+        </w:r>
+      </w:hyperlink>
+      <w:r>
+        <w:rPr>
+          <w:rFonts w:ascii="Arial" w:hAnsi="Arial" w:cs="Arial"/>
+        </w:rPr>
+        <w:t>.</w:t>
+      </w:r>
+    </w:p>
+    <w:p>
+      <w:pPr>
+        <w:rPr>
+          <w:rFonts w:ascii="Arial" w:hAnsi="Arial" w:cs="Arial"/>
+        </w:rPr>
+      </w:pPr>
+      <w:hyperlink r:id="rId5" w:history="1">
+        <w:r>
+          <w:rPr>
+            <w:rStyle w:val="Hyperlink"/>
+            <w:rFonts w:ascii="Arial" w:hAnsi="Arial" w:cs="Arial"/>
+          </w:rPr>
+          <w:t>https://www.gov.br/agricultura/pt-br/assuntos/suasa/regulamentos-tecnicos-de-identidade-e-qualidade-de-produtos-de-origem-animal-1/rtiq-pescado-e-seus-derivados</w:t>
+        </w:r>
+      </w:hyperlink>
+    </w:p>
+    <w:p>
+      <w:pPr>
+        <w:rPr>
+          <w:rFonts w:ascii="Arial" w:hAnsi="Arial" w:cs="Arial"/>
+        </w:rPr>
+      </w:pPr>
+      <w:hyperlink r:id="rId6" w:history="1">
+        <w:r>
+          <w:rPr>
+            <w:rStyle w:val="Hyperlink"/>
+            <w:rFonts w:ascii="Arial" w:hAnsi="Arial" w:cs="Arial"/>
+          </w:rPr>
+          <w:t>https://alimentusconsultoria.com.br/instrucao-normativa-21-maio-2017-mapa/</w:t>
+        </w:r>
+      </w:hyperlink>
+    </w:p>
+    <w:p>
+      <w:pPr>
+        <w:rPr>
+          <w:rFonts w:ascii="Arial" w:hAnsi="Arial" w:cs="Arial"/>
+        </w:rPr>
+      </w:pPr>
+      <w:hyperlink r:id="rId7" w:history="1">
+        <w:r>
+          <w:rPr>
+            <w:rStyle w:val="Hyperlink"/>
+            <w:rFonts w:ascii="Arial" w:hAnsi="Arial" w:cs="Arial"/>
+          </w:rPr>
+          <w:t>https://blog.novaeletronica.com.br/lm35-o-sensor-de-temperatura-mais-popular/</w:t>
+        </w:r>
+      </w:hyperlink>
     </w:p>
     <w:sectPr>
       <w:pgSz w:w="11906" w:h="16838"/>
@@ -567,6 +3283,48 @@
       <w:szCs w:val="32"/>
     </w:rPr>
   </w:style>
+  <w:style w:type="character" w:styleId="Hyperlink">
+    <w:name w:val="Hyperlink"/>
+    <w:basedOn w:val="Fontepargpadro"/>
+    <w:uiPriority w:val="99"/>
+    <w:unhideWhenUsed/>
+    <w:rsid w:val="0006664D"/>
+    <w:rPr>
+      <w:color w:val="0563C1" w:themeColor="hyperlink"/>
+      <w:u w:val="single"/>
+    </w:rPr>
+  </w:style>
+  <w:style w:type="character" w:styleId="MenoPendente">
+    <w:name w:val="Unresolved Mention"/>
+    <w:basedOn w:val="Fontepargpadro"/>
+    <w:uiPriority w:val="99"/>
+    <w:semiHidden/>
+    <w:unhideWhenUsed/>
+    <w:rsid w:val="0006664D"/>
+    <w:rPr>
+      <w:color w:val="605E5C"/>
+      <w:shd w:val="clear" w:color="auto" w:fill="E1DFDD"/>
+    </w:rPr>
+  </w:style>
+  <w:style w:type="table" w:styleId="Tabelacomgrade">
+    <w:name w:val="Table Grid"/>
+    <w:basedOn w:val="Tabelanormal"/>
+    <w:uiPriority w:val="39"/>
+    <w:rsid w:val="00BD0CD8"/>
+    <w:pPr>
+      <w:spacing w:after="0" w:line="240" w:lineRule="auto"/>
+    </w:pPr>
+    <w:tblPr>
+      <w:tblBorders>
+        <w:top w:val="single" w:sz="4" w:space="0" w:color="auto"/>
+        <w:left w:val="single" w:sz="4" w:space="0" w:color="auto"/>
+        <w:bottom w:val="single" w:sz="4" w:space="0" w:color="auto"/>
+        <w:right w:val="single" w:sz="4" w:space="0" w:color="auto"/>
+        <w:insideH w:val="single" w:sz="4" w:space="0" w:color="auto"/>
+        <w:insideV w:val="single" w:sz="4" w:space="0" w:color="auto"/>
+      </w:tblBorders>
+    </w:tblPr>
+  </w:style>
 </w:styles>
 </file>
 

</xml_diff>